<commit_message>
Verbesserungen Pflichtenheft, Statusbericht II
</commit_message>
<xml_diff>
--- a/documents/Statusbericht II.docx
+++ b/documents/Statusbericht II.docx
@@ -232,7 +232,7 @@
                                 <a:avLst/>
                               </a:prstGeom>
                               <a:blipFill>
-                                <a:blip r:embed="rId5"/>
+                                <a:blip r:embed="rId7"/>
                                 <a:stretch>
                                   <a:fillRect r="-7574"/>
                                 </a:stretch>
@@ -284,7 +284,7 @@
                       <v:path arrowok="t" o:connecttype="custom" o:connectlocs="0,0;7315200,0;7315200,1130373;3620757,733885;0,1092249;0,0" o:connectangles="0,0,0,0,0,0"/>
                     </v:shape>
                     <v:rect id="Rechteck 151" o:spid="_x0000_s1028" style="position:absolute;width:73152;height:12161;visibility:visible;mso-wrap-style:square;v-text-anchor:middle" o:gfxdata="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" stroked="f" strokeweight="1pt">
-                      <v:fill r:id="rId6" o:title="" recolor="t" rotate="t" type="frame"/>
+                      <v:fill r:id="rId8" o:title="" recolor="t" rotate="t" type="frame"/>
                     </v:rect>
                     <w10:wrap anchorx="page" anchory="page"/>
                   </v:group>
@@ -585,6 +585,7 @@
                               <w:dataBinding w:prefixMappings="xmlns:ns0='http://schemas.microsoft.com/office/2006/coverPageProps' " w:xpath="/ns0:CoverPageProperties[1]/ns0:Abstract[1]" w:storeItemID="{55AF091B-3C7A-41E3-B477-F2FDAA23CFDA}"/>
                               <w:text w:multiLine="1"/>
                             </w:sdtPr>
+                            <w:sdtEndPr/>
                             <w:sdtContent>
                               <w:r>
                                 <w:rPr>
@@ -932,6 +933,7 @@
                                 <w:kern w:val="28"/>
                                 <w:sz w:val="56"/>
                                 <w:szCs w:val="56"/>
+                                <w:lang w:eastAsia="zh-CN" w:bidi="hi-IN"/>
                               </w:rPr>
                               <w:alias w:val="Titel"/>
                               <w:tag w:val=""/>
@@ -939,6 +941,7 @@
                               <w:dataBinding w:prefixMappings="xmlns:ns0='http://purl.org/dc/elements/1.1/' xmlns:ns1='http://schemas.openxmlformats.org/package/2006/metadata/core-properties' " w:xpath="/ns1:coreProperties[1]/ns0:title[1]" w:storeItemID="{6C3C8BC8-F283-45AE-878A-BAB7291924A1}"/>
                               <w:text w:multiLine="1"/>
                             </w:sdtPr>
+                            <w:sdtEndPr/>
                             <w:sdtContent>
                               <w:r>
                                 <w:rPr>
@@ -968,6 +971,7 @@
                             <w:dataBinding w:prefixMappings="xmlns:ns0='http://purl.org/dc/elements/1.1/' xmlns:ns1='http://schemas.openxmlformats.org/package/2006/metadata/core-properties' " w:xpath="/ns1:coreProperties[1]/ns0:subject[1]" w:storeItemID="{6C3C8BC8-F283-45AE-878A-BAB7291924A1}"/>
                             <w:text/>
                           </w:sdtPr>
+                          <w:sdtEndPr/>
                           <w:sdtContent>
                             <w:p>
                               <w:pPr>
@@ -1127,6 +1131,7 @@
                               <w:dataBinding w:prefixMappings="xmlns:ns0='http://schemas.microsoft.com/office/2006/coverPageProps' " w:xpath="/ns0:CoverPageProperties[1]/ns0:CompanyEmail[1]" w:storeItemID="{55AF091B-3C7A-41E3-B477-F2FDAA23CFDA}"/>
                               <w:text/>
                             </w:sdtPr>
+                            <w:sdtEndPr/>
                             <w:sdtContent>
                               <w:r>
                                 <w:rPr>
@@ -1333,6 +1338,7 @@
                             <w:dataBinding w:prefixMappings="xmlns:ns0='http://purl.org/dc/elements/1.1/' xmlns:ns1='http://schemas.openxmlformats.org/package/2006/metadata/core-properties' " w:xpath="/ns1:coreProperties[1]/ns0:creator[1]" w:storeItemID="{6C3C8BC8-F283-45AE-878A-BAB7291924A1}"/>
                             <w:text/>
                           </w:sdtPr>
+                          <w:sdtEndPr/>
                           <w:sdtContent>
                             <w:p>
                               <w:pPr>
@@ -1397,6 +1403,7 @@
                               <w:dataBinding w:prefixMappings="xmlns:ns0='http://schemas.microsoft.com/office/2006/coverPageProps' " w:xpath="/ns0:CoverPageProperties[1]/ns0:CompanyEmail[1]" w:storeItemID="{55AF091B-3C7A-41E3-B477-F2FDAA23CFDA}"/>
                               <w:text/>
                             </w:sdtPr>
+                            <w:sdtEndPr/>
                             <w:sdtContent>
                               <w:r>
                                 <w:rPr>
@@ -1449,7 +1456,7 @@
                         </pic:cNvPicPr>
                       </pic:nvPicPr>
                       <pic:blipFill>
-                        <a:blip r:embed="rId7" cstate="print">
+                        <a:blip r:embed="rId9" cstate="print">
                           <a:extLst>
                             <a:ext uri="{28A0092B-C50C-407E-A947-70E740481C1C}">
                               <a14:useLocalDpi xmlns:a14="http://schemas.microsoft.com/office/drawing/2010/main" val="0"/>
@@ -1756,7 +1763,7 @@
                         </pic:cNvPicPr>
                       </pic:nvPicPr>
                       <pic:blipFill>
-                        <a:blip r:embed="rId8" cstate="print">
+                        <a:blip r:embed="rId10" cstate="print">
                           <a:extLst>
                             <a:ext uri="{28A0092B-C50C-407E-A947-70E740481C1C}">
                               <a14:useLocalDpi xmlns:a14="http://schemas.microsoft.com/office/drawing/2010/main" val="0"/>
@@ -1884,6 +1891,12 @@
           <w:color w:val="000000" w:themeColor="text1"/>
         </w:rPr>
         <w:br/>
+      </w:r>
+      <w:r>
+        <w:rPr>
+          <w:rFonts w:ascii="Arial" w:hAnsi="Arial"/>
+          <w:color w:val="000000" w:themeColor="text1"/>
+        </w:rPr>
         <w:t xml:space="preserve">Verwendete Technologien für die Umsetzung des Projekts sind serverseitig Node.js und clientseitig das </w:t>
       </w:r>
       <w:proofErr w:type="spellStart"/>
@@ -1917,8 +1930,8 @@
         </w:rPr>
         <w:t xml:space="preserve">2. Hinweise auf Einschränkungen und zur Benutzung </w:t>
       </w:r>
+      <w:bookmarkEnd w:id="0"/>
     </w:p>
-    <w:bookmarkEnd w:id="0"/>
     <w:p>
       <w:pPr>
         <w:jc w:val="both"/>
@@ -1926,6 +1939,36 @@
           <w:rFonts w:ascii="Arial" w:hAnsi="Arial"/>
         </w:rPr>
       </w:pPr>
+      <w:r>
+        <w:rPr>
+          <w:rFonts w:ascii="Arial" w:hAnsi="Arial"/>
+        </w:rPr>
+        <w:t xml:space="preserve">Die Funktion zum Bearbeiten von Fragen wurde auf Grund </w:t>
+      </w:r>
+      <w:r>
+        <w:rPr>
+          <w:rFonts w:ascii="Arial" w:hAnsi="Arial"/>
+        </w:rPr>
+        <w:t xml:space="preserve">des </w:t>
+      </w:r>
+      <w:r>
+        <w:rPr>
+          <w:rFonts w:ascii="Arial" w:hAnsi="Arial"/>
+        </w:rPr>
+        <w:t>Zeitmangels nicht fertig</w:t>
+      </w:r>
+      <w:r>
+        <w:rPr>
+          <w:rFonts w:ascii="Arial" w:hAnsi="Arial"/>
+        </w:rPr>
+        <w:t xml:space="preserve"> </w:t>
+      </w:r>
+      <w:r>
+        <w:rPr>
+          <w:rFonts w:ascii="Arial" w:hAnsi="Arial"/>
+        </w:rPr>
+        <w:t xml:space="preserve">gestellt. </w:t>
+      </w:r>
     </w:p>
     <w:p>
       <w:pPr>
@@ -2073,10 +2116,8 @@
               <w:rPr>
                 <w:rFonts w:ascii="Arial" w:hAnsi="Arial"/>
               </w:rPr>
-              <w:t>106</w:t>
-            </w:r>
-            <w:bookmarkStart w:id="1" w:name="_GoBack"/>
-            <w:bookmarkEnd w:id="1"/>
+              <w:t>108</w:t>
+            </w:r>
           </w:p>
         </w:tc>
         <w:tc>
@@ -3556,6 +3597,7 @@
               <w:rPr>
                 <w:rFonts w:ascii="Arial" w:hAnsi="Arial"/>
               </w:rPr>
+              <w:lastRenderedPageBreak/>
               <w:t>14.12</w:t>
             </w:r>
           </w:p>
@@ -3644,7 +3686,6 @@
               <w:rPr>
                 <w:rFonts w:ascii="Arial" w:hAnsi="Arial"/>
               </w:rPr>
-              <w:lastRenderedPageBreak/>
               <w:t>15.12</w:t>
             </w:r>
           </w:p>
@@ -5437,6 +5478,7 @@
                 <w:rFonts w:ascii="Arial" w:hAnsi="Arial"/>
                 <w:lang w:val="en-US"/>
               </w:rPr>
+              <w:lastRenderedPageBreak/>
               <w:t xml:space="preserve">Tried to get application on mobile phone </w:t>
             </w:r>
           </w:p>
@@ -5480,6 +5522,13 @@
                 <w:lang w:val="en-US"/>
               </w:rPr>
             </w:pPr>
+            <w:r>
+              <w:rPr>
+                <w:rFonts w:ascii="Arial" w:hAnsi="Arial"/>
+                <w:lang w:val="en-US"/>
+              </w:rPr>
+              <w:t>10.01</w:t>
+            </w:r>
           </w:p>
         </w:tc>
         <w:tc>
@@ -5493,6 +5542,13 @@
                 <w:lang w:val="en-US"/>
               </w:rPr>
             </w:pPr>
+            <w:r>
+              <w:rPr>
+                <w:rFonts w:ascii="Arial" w:hAnsi="Arial"/>
+                <w:lang w:val="en-US"/>
+              </w:rPr>
+              <w:t>2</w:t>
+            </w:r>
           </w:p>
         </w:tc>
         <w:tc>
@@ -5506,6 +5562,38 @@
                 <w:lang w:val="en-US"/>
               </w:rPr>
             </w:pPr>
+            <w:proofErr w:type="spellStart"/>
+            <w:r>
+              <w:rPr>
+                <w:rFonts w:ascii="Arial" w:hAnsi="Arial"/>
+                <w:lang w:val="en-US"/>
+              </w:rPr>
+              <w:t>Pflichtenheft</w:t>
+            </w:r>
+            <w:proofErr w:type="spellEnd"/>
+            <w:r>
+              <w:rPr>
+                <w:rFonts w:ascii="Arial" w:hAnsi="Arial"/>
+                <w:lang w:val="en-US"/>
+              </w:rPr>
+              <w:t xml:space="preserve">, Testing of user login, </w:t>
+            </w:r>
+            <w:proofErr w:type="spellStart"/>
+            <w:r>
+              <w:rPr>
+                <w:rFonts w:ascii="Arial" w:hAnsi="Arial"/>
+                <w:lang w:val="en-US"/>
+              </w:rPr>
+              <w:t>Statusbericht</w:t>
+            </w:r>
+            <w:proofErr w:type="spellEnd"/>
+            <w:r>
+              <w:rPr>
+                <w:rFonts w:ascii="Arial" w:hAnsi="Arial"/>
+                <w:lang w:val="en-US"/>
+              </w:rPr>
+              <w:t xml:space="preserve"> II</w:t>
+            </w:r>
           </w:p>
         </w:tc>
         <w:tc>
@@ -5608,6 +5696,7 @@
     <w:p>
       <w:pPr>
         <w:ind w:firstLine="708"/>
+        <w:jc w:val="both"/>
         <w:rPr>
           <w:rFonts w:ascii="Arial" w:hAnsi="Arial"/>
           <w:i/>
@@ -5637,6 +5726,7 @@
           <w:ilvl w:val="0"/>
           <w:numId w:val="9"/>
         </w:numPr>
+        <w:jc w:val="both"/>
         <w:rPr>
           <w:rFonts w:ascii="Arial" w:hAnsi="Arial" w:cs="Arial"/>
         </w:rPr>
@@ -5655,6 +5745,7 @@
           <w:ilvl w:val="0"/>
           <w:numId w:val="9"/>
         </w:numPr>
+        <w:jc w:val="both"/>
         <w:rPr>
           <w:rFonts w:ascii="Arial" w:hAnsi="Arial" w:cs="Arial"/>
         </w:rPr>
@@ -5668,6 +5759,7 @@
     </w:p>
     <w:p>
       <w:pPr>
+        <w:jc w:val="both"/>
         <w:rPr>
           <w:rFonts w:ascii="Arial" w:hAnsi="Arial"/>
         </w:rPr>
@@ -5676,6 +5768,7 @@
     <w:p>
       <w:pPr>
         <w:pStyle w:val="berschrift2"/>
+        <w:jc w:val="both"/>
         <w:rPr>
           <w:rFonts w:ascii="Arial" w:hAnsi="Arial" w:cs="Arial"/>
         </w:rPr>
@@ -5689,6 +5782,7 @@
     </w:p>
     <w:p>
       <w:pPr>
+        <w:jc w:val="both"/>
         <w:rPr>
           <w:rFonts w:ascii="Arial" w:hAnsi="Arial"/>
         </w:rPr>
@@ -5696,6 +5790,7 @@
     </w:p>
     <w:p>
       <w:pPr>
+        <w:jc w:val="both"/>
         <w:rPr>
           <w:rFonts w:ascii="Arial" w:hAnsi="Arial"/>
           <w:i/>
@@ -5731,6 +5826,7 @@
           <w:ilvl w:val="0"/>
           <w:numId w:val="9"/>
         </w:numPr>
+        <w:jc w:val="both"/>
         <w:rPr>
           <w:rFonts w:ascii="Arial" w:hAnsi="Arial"/>
         </w:rPr>
@@ -5749,6 +5845,7 @@
           <w:ilvl w:val="0"/>
           <w:numId w:val="9"/>
         </w:numPr>
+        <w:jc w:val="both"/>
         <w:rPr>
           <w:rFonts w:ascii="Arial" w:hAnsi="Arial" w:cs="Arial"/>
         </w:rPr>
@@ -5767,6 +5864,7 @@
           <w:ilvl w:val="0"/>
           <w:numId w:val="9"/>
         </w:numPr>
+        <w:jc w:val="both"/>
         <w:rPr>
           <w:rFonts w:ascii="Arial" w:hAnsi="Arial" w:cs="Arial"/>
         </w:rPr>
@@ -5785,6 +5883,7 @@
           <w:ilvl w:val="0"/>
           <w:numId w:val="9"/>
         </w:numPr>
+        <w:jc w:val="both"/>
         <w:rPr>
           <w:rFonts w:ascii="Arial" w:hAnsi="Arial" w:cs="Arial"/>
         </w:rPr>
@@ -5798,21 +5897,73 @@
     </w:p>
     <w:p>
       <w:pPr>
-        <w:rPr>
-          <w:rFonts w:ascii="Arial" w:hAnsi="Arial"/>
-        </w:rPr>
-      </w:pPr>
+        <w:pStyle w:val="Listenabsatz"/>
+        <w:numPr>
+          <w:ilvl w:val="0"/>
+          <w:numId w:val="9"/>
+        </w:numPr>
+        <w:jc w:val="both"/>
+        <w:rPr>
+          <w:rFonts w:ascii="Arial" w:hAnsi="Arial" w:cs="Arial"/>
+        </w:rPr>
+      </w:pPr>
+      <w:r>
+        <w:rPr>
+          <w:rFonts w:ascii="Arial" w:hAnsi="Arial" w:cs="Arial"/>
+        </w:rPr>
+        <w:t>Client musste oftmals auf Serverteil warten, womit das Testen des implementierten überaus aufwendig bis praktisch unmöglich wurde</w:t>
+      </w:r>
     </w:p>
     <w:p>
       <w:pPr>
-        <w:rPr>
-          <w:rFonts w:ascii="Arial" w:hAnsi="Arial"/>
-        </w:rPr>
-      </w:pPr>
+        <w:pStyle w:val="Listenabsatz"/>
+        <w:numPr>
+          <w:ilvl w:val="0"/>
+          <w:numId w:val="9"/>
+        </w:numPr>
+        <w:jc w:val="both"/>
+        <w:rPr>
+          <w:rFonts w:ascii="Arial" w:hAnsi="Arial" w:cs="Arial"/>
+        </w:rPr>
+      </w:pPr>
+      <w:r>
+        <w:rPr>
+          <w:rFonts w:ascii="Arial" w:hAnsi="Arial" w:cs="Arial"/>
+        </w:rPr>
+        <w:t>An vorher besprochene Schnittstellen wurde sich serverseitig teilweise nicht gehalten</w:t>
+      </w:r>
     </w:p>
     <w:p>
       <w:pPr>
+        <w:pStyle w:val="Listenabsatz"/>
+        <w:numPr>
+          <w:ilvl w:val="0"/>
+          <w:numId w:val="9"/>
+        </w:numPr>
+        <w:jc w:val="both"/>
+        <w:rPr>
+          <w:rFonts w:ascii="Arial" w:hAnsi="Arial" w:cs="Arial"/>
+        </w:rPr>
+      </w:pPr>
+      <w:r>
+        <w:rPr>
+          <w:rFonts w:ascii="Arial" w:hAnsi="Arial" w:cs="Arial"/>
+        </w:rPr>
+        <w:t>Client-Entwickler musste häufig beim Server-Teil aushelfen, da ansonsten ein weiteres Voranschreiten des Projekts nicht möglich wäre</w:t>
+      </w:r>
+    </w:p>
+    <w:p>
+      <w:pPr>
+        <w:jc w:val="both"/>
+        <w:rPr>
+          <w:rFonts w:ascii="Arial" w:hAnsi="Arial"/>
+        </w:rPr>
+      </w:pPr>
+    </w:p>
+    <w:p>
+      <w:pPr>
         <w:pStyle w:val="berschrift2"/>
+        <w:jc w:val="both"/>
         <w:rPr>
           <w:rFonts w:ascii="Arial" w:hAnsi="Arial" w:cs="Arial"/>
         </w:rPr>
@@ -5826,6 +5977,7 @@
     </w:p>
     <w:p>
       <w:pPr>
+        <w:jc w:val="both"/>
         <w:rPr>
           <w:rFonts w:ascii="Arial" w:hAnsi="Arial"/>
         </w:rPr>
@@ -5833,6 +5985,7 @@
     </w:p>
     <w:p>
       <w:pPr>
+        <w:jc w:val="both"/>
         <w:rPr>
           <w:rFonts w:ascii="Arial" w:hAnsi="Arial"/>
           <w:i/>
@@ -5868,6 +6021,7 @@
           <w:ilvl w:val="0"/>
           <w:numId w:val="9"/>
         </w:numPr>
+        <w:jc w:val="both"/>
         <w:rPr>
           <w:rFonts w:ascii="Arial" w:hAnsi="Arial"/>
         </w:rPr>
@@ -5886,6 +6040,7 @@
           <w:ilvl w:val="0"/>
           <w:numId w:val="9"/>
         </w:numPr>
+        <w:jc w:val="both"/>
         <w:rPr>
           <w:rFonts w:ascii="Arial" w:hAnsi="Arial" w:cs="Arial"/>
         </w:rPr>
@@ -5904,6 +6059,7 @@
           <w:ilvl w:val="0"/>
           <w:numId w:val="9"/>
         </w:numPr>
+        <w:jc w:val="both"/>
         <w:rPr>
           <w:rFonts w:ascii="Arial" w:hAnsi="Arial" w:cs="Arial"/>
         </w:rPr>
@@ -5917,6 +6073,7 @@
     </w:p>
     <w:p>
       <w:pPr>
+        <w:jc w:val="both"/>
         <w:rPr>
           <w:rFonts w:ascii="Arial" w:hAnsi="Arial"/>
         </w:rPr>
@@ -5925,6 +6082,7 @@
     <w:p>
       <w:pPr>
         <w:pStyle w:val="berschrift2"/>
+        <w:jc w:val="both"/>
         <w:rPr>
           <w:rFonts w:ascii="Arial" w:hAnsi="Arial" w:cs="Arial"/>
         </w:rPr>
@@ -5938,6 +6096,7 @@
     </w:p>
     <w:p>
       <w:pPr>
+        <w:jc w:val="both"/>
         <w:rPr>
           <w:rFonts w:ascii="Arial" w:hAnsi="Arial"/>
         </w:rPr>
@@ -5952,6 +6111,7 @@
     <w:p>
       <w:pPr>
         <w:ind w:firstLine="708"/>
+        <w:jc w:val="both"/>
         <w:rPr>
           <w:rFonts w:ascii="Arial" w:hAnsi="Arial"/>
           <w:i/>
@@ -5981,6 +6141,7 @@
           <w:ilvl w:val="0"/>
           <w:numId w:val="9"/>
         </w:numPr>
+        <w:jc w:val="both"/>
         <w:rPr>
           <w:rFonts w:ascii="Arial" w:hAnsi="Arial" w:cs="Arial"/>
         </w:rPr>
@@ -5999,6 +6160,7 @@
           <w:ilvl w:val="0"/>
           <w:numId w:val="9"/>
         </w:numPr>
+        <w:jc w:val="both"/>
         <w:rPr>
           <w:rFonts w:ascii="Arial" w:hAnsi="Arial" w:cs="Arial"/>
         </w:rPr>
@@ -6017,6 +6179,7 @@
           <w:ilvl w:val="0"/>
           <w:numId w:val="9"/>
         </w:numPr>
+        <w:jc w:val="both"/>
         <w:rPr>
           <w:rFonts w:ascii="Arial" w:hAnsi="Arial" w:cs="Arial"/>
         </w:rPr>
@@ -6025,6 +6188,7 @@
         <w:rPr>
           <w:rFonts w:ascii="Arial" w:hAnsi="Arial" w:cs="Arial"/>
         </w:rPr>
+        <w:lastRenderedPageBreak/>
         <w:t>Berücksichtigung der Überforderung sämtlicher Teams führte zur Streichung einiger Anforderungen für die ich persönlich sehr dankbar bin</w:t>
       </w:r>
     </w:p>
@@ -6035,6 +6199,7 @@
           <w:ilvl w:val="0"/>
           <w:numId w:val="9"/>
         </w:numPr>
+        <w:jc w:val="both"/>
         <w:rPr>
           <w:rFonts w:ascii="Arial" w:hAnsi="Arial" w:cs="Arial"/>
         </w:rPr>
@@ -6053,6 +6218,7 @@
           <w:ilvl w:val="0"/>
           <w:numId w:val="9"/>
         </w:numPr>
+        <w:jc w:val="both"/>
         <w:rPr>
           <w:rFonts w:ascii="Arial" w:hAnsi="Arial" w:cs="Arial"/>
         </w:rPr>
@@ -6063,16 +6229,114 @@
         </w:rPr>
         <w:t>„Meine erste App“ gibt trotz allem ein Gefühl der Zufriedenheit zurück, wenn das Team letztlich sieht, was es geschafft hat</w:t>
       </w:r>
+      <w:r>
+        <w:rPr>
+          <w:rFonts w:ascii="Arial" w:hAnsi="Arial" w:cs="Arial"/>
+        </w:rPr>
+        <w:t>, v.a. wenn es das erste Mal auf dem Mobiltelefon läuft</w:t>
+      </w:r>
     </w:p>
-    <w:p/>
+    <w:p>
+      <w:pPr>
+        <w:jc w:val="both"/>
+      </w:pPr>
+      <w:bookmarkStart w:id="1" w:name="_GoBack"/>
+      <w:bookmarkEnd w:id="1"/>
+    </w:p>
     <w:sectPr>
+      <w:footerReference w:type="default" r:id="rId11"/>
       <w:pgSz w:w="11906" w:h="16838"/>
       <w:pgMar w:top="1417" w:right="1417" w:bottom="1134" w:left="1417" w:header="708" w:footer="708" w:gutter="0"/>
+      <w:pgNumType w:start="0"/>
       <w:cols w:space="708"/>
+      <w:titlePg/>
       <w:docGrid w:linePitch="360"/>
     </w:sectPr>
   </w:body>
 </w:document>
+</file>
+
+<file path=word/endnotes.xml><?xml version="1.0" encoding="utf-8"?>
+<w:endnotes xmlns:wpc="http://schemas.microsoft.com/office/word/2010/wordprocessingCanvas" xmlns:cx="http://schemas.microsoft.com/office/drawing/2014/chartex" xmlns:cx1="http://schemas.microsoft.com/office/drawing/2015/9/8/chartex" xmlns:cx2="http://schemas.microsoft.com/office/drawing/2015/10/21/chartex" xmlns:cx3="http://schemas.microsoft.com/office/drawing/2016/5/9/chartex" xmlns:cx4="http://schemas.microsoft.com/office/drawing/2016/5/10/chartex" xmlns:cx5="http://schemas.microsoft.com/office/drawing/2016/5/11/chartex" xmlns:mc="http://schemas.openxmlformats.org/markup-compatibility/2006" xmlns:o="urn:schemas-microsoft-com:office:office" xmlns:r="http://schemas.openxmlformats.org/officeDocument/2006/relationships" xmlns:m="http://schemas.openxmlformats.org/officeDocument/2006/math" xmlns:v="urn:schemas-microsoft-com:vml" xmlns:wp14="http://schemas.microsoft.com/office/word/2010/wordprocessingDrawing" xmlns:wp="http://schemas.openxmlformats.org/drawingml/2006/wordprocessingDrawing" xmlns:w10="urn:schemas-microsoft-com:office:word" xmlns:w="http://schemas.openxmlformats.org/wordprocessingml/2006/main" xmlns:w14="http://schemas.microsoft.com/office/word/2010/wordml" xmlns:w15="http://schemas.microsoft.com/office/word/2012/wordml" xmlns:w16se="http://schemas.microsoft.com/office/word/2015/wordml/symex" xmlns:wpg="http://schemas.microsoft.com/office/word/2010/wordprocessingGroup" xmlns:wpi="http://schemas.microsoft.com/office/word/2010/wordprocessingInk" xmlns:wne="http://schemas.microsoft.com/office/word/2006/wordml" xmlns:wps="http://schemas.microsoft.com/office/word/2010/wordprocessingShape" mc:Ignorable="w14 w15 w16se wp14">
+  <w:endnote w:type="separator" w:id="-1">
+    <w:p>
+      <w:r>
+        <w:separator/>
+      </w:r>
+    </w:p>
+  </w:endnote>
+  <w:endnote w:type="continuationSeparator" w:id="0">
+    <w:p>
+      <w:r>
+        <w:continuationSeparator/>
+      </w:r>
+    </w:p>
+  </w:endnote>
+</w:endnotes>
+</file>
+
+<file path=word/footer1.xml><?xml version="1.0" encoding="utf-8"?>
+<w:ftr xmlns:wpc="http://schemas.microsoft.com/office/word/2010/wordprocessingCanvas" xmlns:cx="http://schemas.microsoft.com/office/drawing/2014/chartex" xmlns:cx1="http://schemas.microsoft.com/office/drawing/2015/9/8/chartex" xmlns:cx2="http://schemas.microsoft.com/office/drawing/2015/10/21/chartex" xmlns:cx3="http://schemas.microsoft.com/office/drawing/2016/5/9/chartex" xmlns:cx4="http://schemas.microsoft.com/office/drawing/2016/5/10/chartex" xmlns:cx5="http://schemas.microsoft.com/office/drawing/2016/5/11/chartex" xmlns:mc="http://schemas.openxmlformats.org/markup-compatibility/2006" xmlns:o="urn:schemas-microsoft-com:office:office" xmlns:r="http://schemas.openxmlformats.org/officeDocument/2006/relationships" xmlns:m="http://schemas.openxmlformats.org/officeDocument/2006/math" xmlns:v="urn:schemas-microsoft-com:vml" xmlns:wp14="http://schemas.microsoft.com/office/word/2010/wordprocessingDrawing" xmlns:wp="http://schemas.openxmlformats.org/drawingml/2006/wordprocessingDrawing" xmlns:w10="urn:schemas-microsoft-com:office:word" xmlns:w="http://schemas.openxmlformats.org/wordprocessingml/2006/main" xmlns:w14="http://schemas.microsoft.com/office/word/2010/wordml" xmlns:w15="http://schemas.microsoft.com/office/word/2012/wordml" xmlns:w16se="http://schemas.microsoft.com/office/word/2015/wordml/symex" xmlns:wpg="http://schemas.microsoft.com/office/word/2010/wordprocessingGroup" xmlns:wpi="http://schemas.microsoft.com/office/word/2010/wordprocessingInk" xmlns:wne="http://schemas.microsoft.com/office/word/2006/wordml" xmlns:wps="http://schemas.microsoft.com/office/word/2010/wordprocessingShape" mc:Ignorable="w14 w15 w16se wp14">
+  <w:sdt>
+    <w:sdtPr>
+      <w:id w:val="1448427938"/>
+      <w:docPartObj>
+        <w:docPartGallery w:val="Page Numbers (Bottom of Page)"/>
+        <w:docPartUnique/>
+      </w:docPartObj>
+    </w:sdtPr>
+    <w:sdtContent>
+      <w:p>
+        <w:pPr>
+          <w:pStyle w:val="Fuzeile"/>
+          <w:jc w:val="right"/>
+        </w:pPr>
+        <w:r>
+          <w:fldChar w:fldCharType="begin"/>
+        </w:r>
+        <w:r>
+          <w:instrText>PAGE   \* MERGEFORMAT</w:instrText>
+        </w:r>
+        <w:r>
+          <w:fldChar w:fldCharType="separate"/>
+        </w:r>
+        <w:r>
+          <w:rPr>
+            <w:noProof/>
+          </w:rPr>
+          <w:t>4</w:t>
+        </w:r>
+        <w:r>
+          <w:fldChar w:fldCharType="end"/>
+        </w:r>
+      </w:p>
+    </w:sdtContent>
+  </w:sdt>
+  <w:p>
+    <w:pPr>
+      <w:pStyle w:val="Fuzeile"/>
+    </w:pPr>
+  </w:p>
+</w:ftr>
+</file>
+
+<file path=word/footnotes.xml><?xml version="1.0" encoding="utf-8"?>
+<w:footnotes xmlns:wpc="http://schemas.microsoft.com/office/word/2010/wordprocessingCanvas" xmlns:cx="http://schemas.microsoft.com/office/drawing/2014/chartex" xmlns:cx1="http://schemas.microsoft.com/office/drawing/2015/9/8/chartex" xmlns:cx2="http://schemas.microsoft.com/office/drawing/2015/10/21/chartex" xmlns:cx3="http://schemas.microsoft.com/office/drawing/2016/5/9/chartex" xmlns:cx4="http://schemas.microsoft.com/office/drawing/2016/5/10/chartex" xmlns:cx5="http://schemas.microsoft.com/office/drawing/2016/5/11/chartex" xmlns:mc="http://schemas.openxmlformats.org/markup-compatibility/2006" xmlns:o="urn:schemas-microsoft-com:office:office" xmlns:r="http://schemas.openxmlformats.org/officeDocument/2006/relationships" xmlns:m="http://schemas.openxmlformats.org/officeDocument/2006/math" xmlns:v="urn:schemas-microsoft-com:vml" xmlns:wp14="http://schemas.microsoft.com/office/word/2010/wordprocessingDrawing" xmlns:wp="http://schemas.openxmlformats.org/drawingml/2006/wordprocessingDrawing" xmlns:w10="urn:schemas-microsoft-com:office:word" xmlns:w="http://schemas.openxmlformats.org/wordprocessingml/2006/main" xmlns:w14="http://schemas.microsoft.com/office/word/2010/wordml" xmlns:w15="http://schemas.microsoft.com/office/word/2012/wordml" xmlns:w16se="http://schemas.microsoft.com/office/word/2015/wordml/symex" xmlns:wpg="http://schemas.microsoft.com/office/word/2010/wordprocessingGroup" xmlns:wpi="http://schemas.microsoft.com/office/word/2010/wordprocessingInk" xmlns:wne="http://schemas.microsoft.com/office/word/2006/wordml" xmlns:wps="http://schemas.microsoft.com/office/word/2010/wordprocessingShape" mc:Ignorable="w14 w15 w16se wp14">
+  <w:footnote w:type="separator" w:id="-1">
+    <w:p>
+      <w:r>
+        <w:separator/>
+      </w:r>
+    </w:p>
+  </w:footnote>
+  <w:footnote w:type="continuationSeparator" w:id="0">
+    <w:p>
+      <w:r>
+        <w:continuationSeparator/>
+      </w:r>
+    </w:p>
+  </w:footnote>
+</w:footnotes>
 </file>
 
 <file path=word/numbering.xml><?xml version="1.0" encoding="utf-8"?>
@@ -7871,6 +8135,70 @@
       <w:lang w:eastAsia="zh-CN" w:bidi="hi-IN"/>
     </w:rPr>
   </w:style>
+  <w:style w:type="paragraph" w:styleId="Kopfzeile">
+    <w:name w:val="header"/>
+    <w:basedOn w:val="Standard"/>
+    <w:link w:val="KopfzeileZchn"/>
+    <w:uiPriority w:val="99"/>
+    <w:unhideWhenUsed/>
+    <w:rsid w:val="003D7050"/>
+    <w:pPr>
+      <w:tabs>
+        <w:tab w:val="center" w:pos="4536"/>
+        <w:tab w:val="right" w:pos="9072"/>
+      </w:tabs>
+    </w:pPr>
+    <w:rPr>
+      <w:rFonts w:cs="Mangal"/>
+      <w:szCs w:val="21"/>
+    </w:rPr>
+  </w:style>
+  <w:style w:type="character" w:customStyle="1" w:styleId="KopfzeileZchn">
+    <w:name w:val="Kopfzeile Zchn"/>
+    <w:basedOn w:val="Absatz-Standardschriftart"/>
+    <w:link w:val="Kopfzeile"/>
+    <w:uiPriority w:val="99"/>
+    <w:rsid w:val="003D7050"/>
+    <w:rPr>
+      <w:rFonts w:ascii="Times New Roman" w:eastAsia="SimSun" w:hAnsi="Times New Roman" w:cs="Mangal"/>
+      <w:kern w:val="3"/>
+      <w:sz w:val="24"/>
+      <w:szCs w:val="21"/>
+      <w:lang w:eastAsia="zh-CN" w:bidi="hi-IN"/>
+    </w:rPr>
+  </w:style>
+  <w:style w:type="paragraph" w:styleId="Fuzeile">
+    <w:name w:val="footer"/>
+    <w:basedOn w:val="Standard"/>
+    <w:link w:val="FuzeileZchn"/>
+    <w:uiPriority w:val="99"/>
+    <w:unhideWhenUsed/>
+    <w:rsid w:val="003D7050"/>
+    <w:pPr>
+      <w:tabs>
+        <w:tab w:val="center" w:pos="4536"/>
+        <w:tab w:val="right" w:pos="9072"/>
+      </w:tabs>
+    </w:pPr>
+    <w:rPr>
+      <w:rFonts w:cs="Mangal"/>
+      <w:szCs w:val="21"/>
+    </w:rPr>
+  </w:style>
+  <w:style w:type="character" w:customStyle="1" w:styleId="FuzeileZchn">
+    <w:name w:val="Fußzeile Zchn"/>
+    <w:basedOn w:val="Absatz-Standardschriftart"/>
+    <w:link w:val="Fuzeile"/>
+    <w:uiPriority w:val="99"/>
+    <w:rsid w:val="003D7050"/>
+    <w:rPr>
+      <w:rFonts w:ascii="Times New Roman" w:eastAsia="SimSun" w:hAnsi="Times New Roman" w:cs="Mangal"/>
+      <w:kern w:val="3"/>
+      <w:sz w:val="24"/>
+      <w:szCs w:val="21"/>
+      <w:lang w:eastAsia="zh-CN" w:bidi="hi-IN"/>
+    </w:rPr>
+  </w:style>
 </w:styles>
 </file>
 

</xml_diff>

<commit_message>
edit questions for client and server, statusbericht, pflichtenheft, minor bug fixes for register, create
</commit_message>
<xml_diff>
--- a/documents/Statusbericht II.docx
+++ b/documents/Statusbericht II.docx
@@ -1,6 +1,6 @@
 
 <file path=word/document.xml><?xml version="1.0" encoding="utf-8"?>
-<w:document xmlns:wpc="http://schemas.microsoft.com/office/word/2010/wordprocessingCanvas" xmlns:cx="http://schemas.microsoft.com/office/drawing/2014/chartex" xmlns:cx1="http://schemas.microsoft.com/office/drawing/2015/9/8/chartex" xmlns:cx2="http://schemas.microsoft.com/office/drawing/2015/10/21/chartex" xmlns:mc="http://schemas.openxmlformats.org/markup-compatibility/2006" xmlns:o="urn:schemas-microsoft-com:office:office" xmlns:r="http://schemas.openxmlformats.org/officeDocument/2006/relationships" xmlns:m="http://schemas.openxmlformats.org/officeDocument/2006/math" xmlns:v="urn:schemas-microsoft-com:vml" xmlns:wp14="http://schemas.microsoft.com/office/word/2010/wordprocessingDrawing" xmlns:wp="http://schemas.openxmlformats.org/drawingml/2006/wordprocessingDrawing" xmlns:w10="urn:schemas-microsoft-com:office:word" xmlns:w="http://schemas.openxmlformats.org/wordprocessingml/2006/main" xmlns:w14="http://schemas.microsoft.com/office/word/2010/wordml" xmlns:w15="http://schemas.microsoft.com/office/word/2012/wordml" xmlns:w16se="http://schemas.microsoft.com/office/word/2015/wordml/symex" xmlns:wpg="http://schemas.microsoft.com/office/word/2010/wordprocessingGroup" xmlns:wpi="http://schemas.microsoft.com/office/word/2010/wordprocessingInk" xmlns:wne="http://schemas.microsoft.com/office/word/2006/wordml" xmlns:wps="http://schemas.microsoft.com/office/word/2010/wordprocessingShape" mc:Ignorable="w14 w15 w16se wp14">
+<w:document xmlns:wpc="http://schemas.microsoft.com/office/word/2010/wordprocessingCanvas" xmlns:cx="http://schemas.microsoft.com/office/drawing/2014/chartex" xmlns:cx1="http://schemas.microsoft.com/office/drawing/2015/9/8/chartex" xmlns:cx2="http://schemas.microsoft.com/office/drawing/2015/10/21/chartex" xmlns:cx3="http://schemas.microsoft.com/office/drawing/2016/5/9/chartex" xmlns:cx4="http://schemas.microsoft.com/office/drawing/2016/5/10/chartex" xmlns:cx5="http://schemas.microsoft.com/office/drawing/2016/5/11/chartex" xmlns:mc="http://schemas.openxmlformats.org/markup-compatibility/2006" xmlns:o="urn:schemas-microsoft-com:office:office" xmlns:r="http://schemas.openxmlformats.org/officeDocument/2006/relationships" xmlns:m="http://schemas.openxmlformats.org/officeDocument/2006/math" xmlns:v="urn:schemas-microsoft-com:vml" xmlns:wp14="http://schemas.microsoft.com/office/word/2010/wordprocessingDrawing" xmlns:wp="http://schemas.openxmlformats.org/drawingml/2006/wordprocessingDrawing" xmlns:w10="urn:schemas-microsoft-com:office:word" xmlns:w="http://schemas.openxmlformats.org/wordprocessingml/2006/main" xmlns:w14="http://schemas.microsoft.com/office/word/2010/wordml" xmlns:w15="http://schemas.microsoft.com/office/word/2012/wordml" xmlns:w16se="http://schemas.microsoft.com/office/word/2015/wordml/symex" xmlns:wpg="http://schemas.microsoft.com/office/word/2010/wordprocessingGroup" xmlns:wpi="http://schemas.microsoft.com/office/word/2010/wordprocessingInk" xmlns:wne="http://schemas.microsoft.com/office/word/2006/wordml" xmlns:wps="http://schemas.microsoft.com/office/word/2010/wordprocessingShape" mc:Ignorable="w14 w15 w16se wp14">
   <w:body>
     <w:bookmarkStart w:id="0" w:name="_Toc467310163" w:displacedByCustomXml="next"/>
     <w:sdt>
@@ -26,7 +26,7 @@
             <w:rPr>
               <w:rFonts w:ascii="Arial" w:hAnsi="Arial"/>
               <w:noProof/>
-              <w:lang w:val="en-US" w:eastAsia="en-US" w:bidi="ar-SA"/>
+              <w:lang w:eastAsia="de-DE" w:bidi="ar-SA"/>
             </w:rPr>
             <mc:AlternateContent>
               <mc:Choice Requires="wpg">
@@ -276,7 +276,7 @@
                   </wp:anchor>
                 </w:drawing>
               </mc:Choice>
-              <mc:Fallback xmlns:cx5="http://schemas.microsoft.com/office/drawing/2016/5/11/chartex" xmlns:cx4="http://schemas.microsoft.com/office/drawing/2016/5/10/chartex" xmlns:cx3="http://schemas.microsoft.com/office/drawing/2016/5/9/chartex">
+              <mc:Fallback>
                 <w:pict>
                   <v:group w14:anchorId="51CD84FB" id="Gruppe 149" o:spid="_x0000_s1026" style="position:absolute;margin-left:0;margin-top:0;width:8in;height:95.7pt;z-index:251662336;mso-width-percent:941;mso-height-percent:121;mso-top-percent:23;mso-position-horizontal:center;mso-position-horizontal-relative:page;mso-position-vertical-relative:page;mso-width-percent:941;mso-height-percent:121;mso-top-percent:23" coordorigin="" coordsize="73152,12161" o:gfxdata="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">
                     <v:shape id="Rechteck 51" o:spid="_x0000_s1027" style="position:absolute;width:73152;height:11303;visibility:visible;mso-wrap-style:square;v-text-anchor:middle" coordsize="7312660,1129665" o:gfxdata="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" path="m,l7312660,r,1129665l3619500,733425,,1091565,,xe" fillcolor="#5b9bd5 [3204]" stroked="f" strokeweight="1pt">
@@ -296,7 +296,7 @@
             <w:rPr>
               <w:rFonts w:ascii="Arial" w:hAnsi="Arial"/>
               <w:noProof/>
-              <w:lang w:val="en-US" w:eastAsia="en-US" w:bidi="ar-SA"/>
+              <w:lang w:eastAsia="de-DE" w:bidi="ar-SA"/>
             </w:rPr>
             <mc:AlternateContent>
               <mc:Choice Requires="wps">
@@ -550,7 +550,7 @@
                   </wp:anchor>
                 </w:drawing>
               </mc:Choice>
-              <mc:Fallback xmlns:cx5="http://schemas.microsoft.com/office/drawing/2016/5/11/chartex" xmlns:cx4="http://schemas.microsoft.com/office/drawing/2016/5/10/chartex" xmlns:cx3="http://schemas.microsoft.com/office/drawing/2016/5/9/chartex">
+              <mc:Fallback>
                 <w:pict>
                   <v:shapetype w14:anchorId="0D7F44B8" id="_x0000_t202" coordsize="21600,21600" o:spt="202" path="m,l,21600r21600,l21600,xe">
                     <v:stroke joinstyle="miter"/>
@@ -744,7 +744,7 @@
             <w:rPr>
               <w:rFonts w:ascii="Arial" w:hAnsi="Arial"/>
               <w:noProof/>
-              <w:lang w:val="en-US" w:eastAsia="en-US" w:bidi="ar-SA"/>
+              <w:lang w:eastAsia="de-DE" w:bidi="ar-SA"/>
             </w:rPr>
             <mc:AlternateContent>
               <mc:Choice Requires="wps">
@@ -907,7 +907,7 @@
                   </wp:anchor>
                 </w:drawing>
               </mc:Choice>
-              <mc:Fallback xmlns:cx5="http://schemas.microsoft.com/office/drawing/2016/5/11/chartex" xmlns:cx4="http://schemas.microsoft.com/office/drawing/2016/5/10/chartex" xmlns:cx3="http://schemas.microsoft.com/office/drawing/2016/5/9/chartex">
+              <mc:Fallback>
                 <w:pict>
                   <v:shape w14:anchorId="3CFCD070" id="Textfeld 154" o:spid="_x0000_s1027" type="#_x0000_t202" style="position:absolute;margin-left:0;margin-top:0;width:8in;height:286.5pt;z-index:251659264;visibility:visible;mso-wrap-style:square;mso-width-percent:941;mso-height-percent:363;mso-top-percent:300;mso-wrap-distance-left:9pt;mso-wrap-distance-top:0;mso-wrap-distance-right:9pt;mso-wrap-distance-bottom:0;mso-position-horizontal:center;mso-position-horizontal-relative:page;mso-position-vertical-relative:page;mso-width-percent:941;mso-height-percent:363;mso-top-percent:300;mso-width-relative:page;mso-height-relative:page;v-text-anchor:bottom" o:gfxdata="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" filled="f" stroked="f" strokeweight=".5pt">
                     <v:textbox inset="126pt,0,54pt,0">
@@ -1017,7 +1017,7 @@
             <w:rPr>
               <w:rFonts w:ascii="Arial" w:hAnsi="Arial"/>
               <w:noProof/>
-              <w:lang w:val="en-US" w:eastAsia="en-US" w:bidi="ar-SA"/>
+              <w:lang w:eastAsia="de-DE" w:bidi="ar-SA"/>
             </w:rPr>
             <mc:AlternateContent>
               <mc:Choice Requires="wps">
@@ -1102,7 +1102,7 @@
                   </wp:inline>
                 </w:drawing>
               </mc:Choice>
-              <mc:Fallback xmlns:cx5="http://schemas.microsoft.com/office/drawing/2016/5/11/chartex" xmlns:cx4="http://schemas.microsoft.com/office/drawing/2016/5/10/chartex" xmlns:cx3="http://schemas.microsoft.com/office/drawing/2016/5/9/chartex">
+              <mc:Fallback>
                 <w:pict>
                   <v:shape id="Textfeld 4" o:spid="_x0000_s1028" type="#_x0000_t202" style="width:189pt;height:25.5pt;visibility:visible;mso-wrap-style:square;mso-left-percent:-10001;mso-top-percent:-10001;mso-position-horizontal:absolute;mso-position-horizontal-relative:char;mso-position-vertical:absolute;mso-position-vertical-relative:line;mso-left-percent:-10001;mso-top-percent:-10001;v-text-anchor:top" o:gfxdata="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" fillcolor="white [3201]" strokeweight=".5pt">
                     <v:textbox>
@@ -1157,7 +1157,7 @@
             <w:rPr>
               <w:rFonts w:ascii="Arial" w:hAnsi="Arial"/>
               <w:noProof/>
-              <w:lang w:val="en-US" w:eastAsia="en-US" w:bidi="ar-SA"/>
+              <w:lang w:eastAsia="de-DE" w:bidi="ar-SA"/>
             </w:rPr>
             <mc:AlternateContent>
               <mc:Choice Requires="wps">
@@ -1302,7 +1302,7 @@
                   </wp:anchor>
                 </w:drawing>
               </mc:Choice>
-              <mc:Fallback xmlns:cx5="http://schemas.microsoft.com/office/drawing/2016/5/11/chartex" xmlns:cx4="http://schemas.microsoft.com/office/drawing/2016/5/10/chartex" xmlns:cx3="http://schemas.microsoft.com/office/drawing/2016/5/9/chartex">
+              <mc:Fallback>
                 <w:pict>
                   <v:shape w14:anchorId="6E2C18A6" id="Textfeld 152" o:spid="_x0000_s1029" type="#_x0000_t202" style="position:absolute;margin-left:0;margin-top:649.45pt;width:8in;height:110.25pt;z-index:251660288;visibility:visible;mso-wrap-style:square;mso-width-percent:941;mso-height-percent:0;mso-wrap-distance-left:9pt;mso-wrap-distance-top:0;mso-wrap-distance-right:9pt;mso-wrap-distance-bottom:0;mso-position-horizontal:center;mso-position-horizontal-relative:margin;mso-position-vertical:absolute;mso-position-vertical-relative:page;mso-width-percent:941;mso-height-percent:0;mso-width-relative:page;mso-height-relative:page;v-text-anchor:bottom" o:gfxdata="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" filled="f" stroked="f" strokeweight=".5pt">
                     <v:textbox inset="126pt,0,54pt,0">
@@ -1410,7 +1410,7 @@
             <w:rPr>
               <w:rFonts w:ascii="Arial" w:hAnsi="Arial"/>
               <w:noProof/>
-              <w:lang w:val="en-US" w:eastAsia="en-US" w:bidi="ar-SA"/>
+              <w:lang w:eastAsia="de-DE" w:bidi="ar-SA"/>
             </w:rPr>
             <w:drawing>
               <wp:anchor distT="0" distB="0" distL="114300" distR="114300" simplePos="0" relativeHeight="251663360" behindDoc="1" locked="0" layoutInCell="1" allowOverlap="1" wp14:anchorId="0FE3FA8B" wp14:editId="380F5028">
@@ -1479,7 +1479,7 @@
             <w:rPr>
               <w:rFonts w:ascii="Arial" w:hAnsi="Arial"/>
               <w:noProof/>
-              <w:lang w:val="en-US" w:eastAsia="en-US" w:bidi="ar-SA"/>
+              <w:lang w:eastAsia="de-DE" w:bidi="ar-SA"/>
             </w:rPr>
             <mc:AlternateContent>
               <mc:Choice Requires="wps">
@@ -1563,7 +1563,7 @@
                   </wp:anchor>
                 </w:drawing>
               </mc:Choice>
-              <mc:Fallback xmlns:cx5="http://schemas.microsoft.com/office/drawing/2016/5/11/chartex" xmlns:cx4="http://schemas.microsoft.com/office/drawing/2016/5/10/chartex" xmlns:cx3="http://schemas.microsoft.com/office/drawing/2016/5/9/chartex">
+              <mc:Fallback>
                 <w:pict>
                   <v:shape w14:anchorId="3E82E812" id="Textfeld 2" o:spid="_x0000_s1030" type="#_x0000_t202" style="position:absolute;margin-left:15.25pt;margin-top:75.05pt;width:53.55pt;height:48.55pt;z-index:-251652096;visibility:visible;mso-wrap-style:square;mso-width-percent:0;mso-height-percent:0;mso-wrap-distance-left:9pt;mso-wrap-distance-top:3.6pt;mso-wrap-distance-right:9pt;mso-wrap-distance-bottom:3.6pt;mso-position-horizontal:absolute;mso-position-horizontal-relative:text;mso-position-vertical:absolute;mso-position-vertical-relative:text;mso-width-percent:0;mso-height-percent:0;mso-width-relative:margin;mso-height-relative:margin;v-text-anchor:top" o:gfxdata="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" strokecolor="white [3212]">
                     <v:textbox>
@@ -1598,7 +1598,7 @@
             <w:rPr>
               <w:rFonts w:ascii="Arial" w:hAnsi="Arial"/>
               <w:noProof/>
-              <w:lang w:val="en-US" w:eastAsia="en-US" w:bidi="ar-SA"/>
+              <w:lang w:eastAsia="de-DE" w:bidi="ar-SA"/>
             </w:rPr>
             <mc:AlternateContent>
               <mc:Choice Requires="wps">
@@ -1682,7 +1682,7 @@
                   </wp:anchor>
                 </w:drawing>
               </mc:Choice>
-              <mc:Fallback xmlns:cx5="http://schemas.microsoft.com/office/drawing/2016/5/11/chartex" xmlns:cx4="http://schemas.microsoft.com/office/drawing/2016/5/10/chartex" xmlns:cx3="http://schemas.microsoft.com/office/drawing/2016/5/9/chartex">
+              <mc:Fallback>
                 <w:pict>
                   <v:shape w14:anchorId="10F27AE7" id="_x0000_s1031" type="#_x0000_t202" style="position:absolute;margin-left:253.8pt;margin-top:82.7pt;width:53.55pt;height:50.2pt;z-index:251665408;visibility:visible;mso-wrap-style:square;mso-width-percent:0;mso-height-percent:0;mso-wrap-distance-left:9pt;mso-wrap-distance-top:3.6pt;mso-wrap-distance-right:9pt;mso-wrap-distance-bottom:3.6pt;mso-position-horizontal:absolute;mso-position-horizontal-relative:text;mso-position-vertical:absolute;mso-position-vertical-relative:text;mso-width-percent:0;mso-height-percent:0;mso-width-relative:margin;mso-height-relative:margin;v-text-anchor:top" o:gfxdata="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" strokecolor="white [3212]">
                     <v:textbox>
@@ -1717,7 +1717,7 @@
           <w:r>
             <w:rPr>
               <w:noProof/>
-              <w:lang w:val="en-US" w:eastAsia="en-US" w:bidi="ar-SA"/>
+              <w:lang w:eastAsia="de-DE" w:bidi="ar-SA"/>
             </w:rPr>
             <w:drawing>
               <wp:anchor distT="0" distB="0" distL="114300" distR="114300" simplePos="0" relativeHeight="251666432" behindDoc="1" locked="0" layoutInCell="1" allowOverlap="1" wp14:anchorId="5D8EDFC7" wp14:editId="4D2BCD54">
@@ -1879,23 +1879,7 @@
           <w:rFonts w:ascii="Arial" w:hAnsi="Arial"/>
           <w:color w:val="000000" w:themeColor="text1"/>
         </w:rPr>
-        <w:t xml:space="preserve">Verwendete Technologien für die Umsetzung des Projekts sind serverseitig Node.js und clientseitig das </w:t>
-      </w:r>
-      <w:proofErr w:type="spellStart"/>
-      <w:r>
-        <w:rPr>
-          <w:rFonts w:ascii="Arial" w:hAnsi="Arial"/>
-          <w:color w:val="000000" w:themeColor="text1"/>
-        </w:rPr>
-        <w:t>Ionic</w:t>
-      </w:r>
-      <w:proofErr w:type="spellEnd"/>
-      <w:r>
-        <w:rPr>
-          <w:rFonts w:ascii="Arial" w:hAnsi="Arial"/>
-          <w:color w:val="000000" w:themeColor="text1"/>
-        </w:rPr>
-        <w:t xml:space="preserve"> Framework. Die Schnittstelle ist REST-basiert. </w:t>
+        <w:t xml:space="preserve">Verwendete Technologien für die Umsetzung des Projekts sind serverseitig Node.js und clientseitig das Ionic Framework. Die Schnittstelle ist REST-basiert. </w:t>
       </w:r>
     </w:p>
     <w:p>
@@ -1925,31 +1909,13 @@
         <w:rPr>
           <w:rFonts w:ascii="Arial" w:hAnsi="Arial"/>
         </w:rPr>
-        <w:t xml:space="preserve">Die Funktion zum Bearbeiten von Fragen wurde auf Grund </w:t>
+        <w:t xml:space="preserve">Die Funktion zum Bearbeiten von Fragen </w:t>
       </w:r>
       <w:r>
         <w:rPr>
           <w:rFonts w:ascii="Arial" w:hAnsi="Arial"/>
         </w:rPr>
-        <w:t xml:space="preserve">des </w:t>
-      </w:r>
-      <w:r>
-        <w:rPr>
-          <w:rFonts w:ascii="Arial" w:hAnsi="Arial"/>
-        </w:rPr>
-        <w:t>Zeitmangels nicht fertig</w:t>
-      </w:r>
-      <w:r>
-        <w:rPr>
-          <w:rFonts w:ascii="Arial" w:hAnsi="Arial"/>
-        </w:rPr>
-        <w:t xml:space="preserve"> </w:t>
-      </w:r>
-      <w:r>
-        <w:rPr>
-          <w:rFonts w:ascii="Arial" w:hAnsi="Arial"/>
-        </w:rPr>
-        <w:t xml:space="preserve">gestellt. </w:t>
+        <w:t>funktioniert einwandfrei bei offenen Fragen. Bei Multiple-Choice-Fragen funktioniert diese nur einwandfrei bei Fragen, die eine ID über 30 haben. Dies ist darauf zurückzuführen, dass zunächst geplant war zwei Tabellen zu erstellen – eine für jeweils offene Fragen und Multiple-Choice-Fragen. Auf Grund von Schwierigkeiten wurden diese jedoch lediglich in einer einzigen Tabelle eingefügt. Zu einem früheren Zeitpunkt wurde die strikte Unterscheidung zwischen offenen Fragen und Multiple-Choice-Fragen im Client bereits implementiert. Da zunächst im Team ausgemacht war, die korrekte Antwort einer Multiple-Choice-Frage als Zahl abzuspeichern, davon jedoch im Verlauf serverseitig abgewichen worden ist, konnte dies vom Client nicht mehr rechtzeitig berücksichtigt werden, da dies eine vollständige Restrukturierung des Codes verlangt hätte und dafür die Zeit nicht mehr ausgereicht hat.</w:t>
       </w:r>
     </w:p>
     <w:p>
@@ -2090,7 +2056,7 @@
               <w:rPr>
                 <w:rFonts w:ascii="Arial" w:hAnsi="Arial"/>
               </w:rPr>
-              <w:t>121</w:t>
+              <w:t>129</w:t>
             </w:r>
           </w:p>
         </w:tc>
@@ -2937,21 +2903,7 @@
               <w:rPr>
                 <w:rFonts w:ascii="Arial" w:hAnsi="Arial"/>
               </w:rPr>
-              <w:t xml:space="preserve">ster </w:t>
-            </w:r>
-            <w:proofErr w:type="spellStart"/>
-            <w:r>
-              <w:rPr>
-                <w:rFonts w:ascii="Arial" w:hAnsi="Arial"/>
-              </w:rPr>
-              <w:t>Component</w:t>
-            </w:r>
-            <w:proofErr w:type="spellEnd"/>
-            <w:r>
-              <w:rPr>
-                <w:rFonts w:ascii="Arial" w:hAnsi="Arial"/>
-              </w:rPr>
-              <w:t xml:space="preserve"> angelegt</w:t>
+              <w:t>ster Component angelegt</w:t>
             </w:r>
           </w:p>
         </w:tc>
@@ -3043,7 +2995,14 @@
               <w:rPr>
                 <w:rFonts w:ascii="Arial" w:hAnsi="Arial"/>
               </w:rPr>
-              <w:t>Client – Allg. Komponentenübersicht</w:t>
+              <w:t xml:space="preserve">Client – Allg. </w:t>
+            </w:r>
+            <w:r>
+              <w:rPr>
+                <w:rFonts w:ascii="Arial" w:hAnsi="Arial"/>
+              </w:rPr>
+              <w:lastRenderedPageBreak/>
+              <w:t>Komponentenübersicht</w:t>
             </w:r>
           </w:p>
         </w:tc>
@@ -3215,16 +3174,8 @@
               <w:rPr>
                 <w:rFonts w:ascii="Arial" w:hAnsi="Arial"/>
               </w:rPr>
-              <w:t>Login-</w:t>
-            </w:r>
-            <w:proofErr w:type="spellStart"/>
-            <w:r>
-              <w:rPr>
-                <w:rFonts w:ascii="Arial" w:hAnsi="Arial"/>
-              </w:rPr>
-              <w:t>Component</w:t>
-            </w:r>
-            <w:proofErr w:type="spellEnd"/>
+              <w:t>Login-Component</w:t>
+            </w:r>
           </w:p>
         </w:tc>
         <w:tc>
@@ -3259,16 +3210,8 @@
               <w:rPr>
                 <w:rFonts w:ascii="Arial" w:hAnsi="Arial"/>
               </w:rPr>
-              <w:t xml:space="preserve">Einarbeitung in </w:t>
-            </w:r>
-            <w:proofErr w:type="spellStart"/>
-            <w:r>
-              <w:rPr>
-                <w:rFonts w:ascii="Arial" w:hAnsi="Arial"/>
-              </w:rPr>
-              <w:t>SQLite</w:t>
-            </w:r>
-            <w:proofErr w:type="spellEnd"/>
+              <w:t>Einarbeitung in SQLite</w:t>
+            </w:r>
           </w:p>
         </w:tc>
       </w:tr>
@@ -3319,28 +3262,12 @@
                 <w:rFonts w:ascii="Arial" w:hAnsi="Arial"/>
               </w:rPr>
             </w:pPr>
-            <w:proofErr w:type="spellStart"/>
-            <w:r>
-              <w:rPr>
-                <w:rFonts w:ascii="Arial" w:hAnsi="Arial"/>
-              </w:rPr>
-              <w:t>Redirecting</w:t>
-            </w:r>
-            <w:proofErr w:type="spellEnd"/>
-            <w:r>
-              <w:rPr>
-                <w:rFonts w:ascii="Arial" w:hAnsi="Arial"/>
-              </w:rPr>
-              <w:t xml:space="preserve"> </w:t>
-            </w:r>
-            <w:proofErr w:type="spellStart"/>
-            <w:r>
-              <w:rPr>
-                <w:rFonts w:ascii="Arial" w:hAnsi="Arial"/>
-              </w:rPr>
-              <w:t>code</w:t>
-            </w:r>
-            <w:proofErr w:type="spellEnd"/>
+            <w:r>
+              <w:rPr>
+                <w:rFonts w:ascii="Arial" w:hAnsi="Arial"/>
+              </w:rPr>
+              <w:t>Redirecting code</w:t>
+            </w:r>
           </w:p>
         </w:tc>
         <w:tc>
@@ -3375,16 +3302,8 @@
               <w:rPr>
                 <w:rFonts w:ascii="Arial" w:hAnsi="Arial"/>
               </w:rPr>
-              <w:t xml:space="preserve">Weiter mit </w:t>
-            </w:r>
-            <w:proofErr w:type="spellStart"/>
-            <w:r>
-              <w:rPr>
-                <w:rFonts w:ascii="Arial" w:hAnsi="Arial"/>
-              </w:rPr>
-              <w:t>SQLite</w:t>
-            </w:r>
-            <w:proofErr w:type="spellEnd"/>
+              <w:t>Weiter mit SQLite</w:t>
+            </w:r>
           </w:p>
         </w:tc>
       </w:tr>
@@ -3519,16 +3438,8 @@
               <w:rPr>
                 <w:rFonts w:ascii="Arial" w:hAnsi="Arial"/>
               </w:rPr>
-              <w:t xml:space="preserve">MCQ, OQ, </w:t>
-            </w:r>
-            <w:proofErr w:type="spellStart"/>
-            <w:r>
-              <w:rPr>
-                <w:rFonts w:ascii="Arial" w:hAnsi="Arial"/>
-              </w:rPr>
-              <w:t>User.model</w:t>
-            </w:r>
-            <w:proofErr w:type="spellEnd"/>
+              <w:t>MCQ, OQ, User.model</w:t>
+            </w:r>
           </w:p>
         </w:tc>
         <w:tc>
@@ -3571,7 +3482,6 @@
               <w:rPr>
                 <w:rFonts w:ascii="Arial" w:hAnsi="Arial"/>
               </w:rPr>
-              <w:lastRenderedPageBreak/>
               <w:t>14.12</w:t>
             </w:r>
           </w:p>
@@ -3608,18 +3518,8 @@
               <w:rPr>
                 <w:rFonts w:ascii="Arial" w:hAnsi="Arial"/>
               </w:rPr>
-              <w:t xml:space="preserve">Einarbeitung und </w:t>
-            </w:r>
-            <w:proofErr w:type="spellStart"/>
-            <w:proofErr w:type="gramStart"/>
-            <w:r>
-              <w:rPr>
-                <w:rFonts w:ascii="Arial" w:hAnsi="Arial"/>
-              </w:rPr>
-              <w:t>user.model</w:t>
-            </w:r>
-            <w:proofErr w:type="spellEnd"/>
-            <w:proofErr w:type="gramEnd"/>
+              <w:t>Einarbeitung und user.model</w:t>
+            </w:r>
           </w:p>
         </w:tc>
         <w:tc>
@@ -3754,14 +3654,12 @@
                 <w:rFonts w:ascii="Arial" w:hAnsi="Arial"/>
               </w:rPr>
             </w:pPr>
-            <w:proofErr w:type="spellStart"/>
             <w:r>
               <w:rPr>
                 <w:rFonts w:ascii="Arial" w:hAnsi="Arial"/>
               </w:rPr>
               <w:t>sql</w:t>
             </w:r>
-            <w:proofErr w:type="spellEnd"/>
           </w:p>
         </w:tc>
       </w:tr>
@@ -3816,35 +3714,7 @@
               <w:rPr>
                 <w:rFonts w:ascii="Arial" w:hAnsi="Arial"/>
               </w:rPr>
-              <w:t xml:space="preserve">Login weiter und tabellarische Beschreibung der </w:t>
-            </w:r>
-            <w:proofErr w:type="spellStart"/>
-            <w:r>
-              <w:rPr>
-                <w:rFonts w:ascii="Arial" w:hAnsi="Arial"/>
-              </w:rPr>
-              <w:t>use</w:t>
-            </w:r>
-            <w:proofErr w:type="spellEnd"/>
-            <w:r>
-              <w:rPr>
-                <w:rFonts w:ascii="Arial" w:hAnsi="Arial"/>
-              </w:rPr>
-              <w:t xml:space="preserve"> </w:t>
-            </w:r>
-            <w:proofErr w:type="spellStart"/>
-            <w:r>
-              <w:rPr>
-                <w:rFonts w:ascii="Arial" w:hAnsi="Arial"/>
-              </w:rPr>
-              <w:t>cases</w:t>
-            </w:r>
-            <w:proofErr w:type="spellEnd"/>
-            <w:r>
-              <w:rPr>
-                <w:rFonts w:ascii="Arial" w:hAnsi="Arial"/>
-              </w:rPr>
-              <w:t xml:space="preserve"> für das Pflichtenheft</w:t>
+              <w:t>Login weiter und tabellarische Beschreibung der use cases für das Pflichtenheft</w:t>
             </w:r>
           </w:p>
         </w:tc>
@@ -3936,21 +3806,7 @@
               <w:rPr>
                 <w:rFonts w:ascii="Arial" w:hAnsi="Arial"/>
               </w:rPr>
-              <w:t xml:space="preserve">Create MCQ </w:t>
-            </w:r>
-            <w:proofErr w:type="spellStart"/>
-            <w:r>
-              <w:rPr>
-                <w:rFonts w:ascii="Arial" w:hAnsi="Arial"/>
-              </w:rPr>
-              <w:t>and</w:t>
-            </w:r>
-            <w:proofErr w:type="spellEnd"/>
-            <w:r>
-              <w:rPr>
-                <w:rFonts w:ascii="Arial" w:hAnsi="Arial"/>
-              </w:rPr>
-              <w:t xml:space="preserve"> OQ</w:t>
+              <w:t>Create MCQ and OQ</w:t>
             </w:r>
           </w:p>
         </w:tc>
@@ -4042,30 +3898,8 @@
               <w:rPr>
                 <w:rFonts w:ascii="Arial" w:hAnsi="Arial"/>
               </w:rPr>
-              <w:t xml:space="preserve">Recherchen zu http, </w:t>
-            </w:r>
-            <w:proofErr w:type="spellStart"/>
-            <w:r>
-              <w:rPr>
-                <w:rFonts w:ascii="Arial" w:hAnsi="Arial"/>
-              </w:rPr>
-              <w:t>listMCQ</w:t>
-            </w:r>
-            <w:proofErr w:type="spellEnd"/>
-            <w:r>
-              <w:rPr>
-                <w:rFonts w:ascii="Arial" w:hAnsi="Arial"/>
-              </w:rPr>
-              <w:t xml:space="preserve"> und </w:t>
-            </w:r>
-            <w:proofErr w:type="spellStart"/>
-            <w:r>
-              <w:rPr>
-                <w:rFonts w:ascii="Arial" w:hAnsi="Arial"/>
-              </w:rPr>
-              <w:t>listOQ</w:t>
-            </w:r>
-            <w:proofErr w:type="spellEnd"/>
+              <w:t>Recherchen zu http, listMCQ und listOQ</w:t>
+            </w:r>
           </w:p>
         </w:tc>
         <w:tc>
@@ -4339,21 +4173,12 @@
                 <w:lang w:val="en-US"/>
               </w:rPr>
             </w:pPr>
-            <w:proofErr w:type="spellStart"/>
-            <w:r>
-              <w:rPr>
-                <w:rFonts w:ascii="Arial" w:hAnsi="Arial"/>
-                <w:lang w:val="en-US"/>
-              </w:rPr>
-              <w:t>navCtrl.setRoot</w:t>
-            </w:r>
-            <w:proofErr w:type="spellEnd"/>
-            <w:r>
-              <w:rPr>
-                <w:rFonts w:ascii="Arial" w:hAnsi="Arial"/>
-                <w:lang w:val="en-US"/>
-              </w:rPr>
-              <w:t>,</w:t>
+            <w:r>
+              <w:rPr>
+                <w:rFonts w:ascii="Arial" w:hAnsi="Arial"/>
+                <w:lang w:val="en-US"/>
+              </w:rPr>
+              <w:t>navCtrl.setRoot,</w:t>
             </w:r>
           </w:p>
           <w:p>
@@ -4879,76 +4704,20 @@
               <w:rPr>
                 <w:rFonts w:ascii="Arial" w:hAnsi="Arial"/>
               </w:rPr>
-              <w:t xml:space="preserve">Quiz </w:t>
-            </w:r>
-            <w:proofErr w:type="spellStart"/>
-            <w:r>
-              <w:rPr>
-                <w:rFonts w:ascii="Arial" w:hAnsi="Arial"/>
-              </w:rPr>
-              <w:t>results</w:t>
-            </w:r>
-            <w:proofErr w:type="spellEnd"/>
-            <w:r>
-              <w:rPr>
-                <w:rFonts w:ascii="Arial" w:hAnsi="Arial"/>
-              </w:rPr>
-              <w:t xml:space="preserve"> </w:t>
-            </w:r>
-            <w:proofErr w:type="spellStart"/>
-            <w:r>
-              <w:rPr>
-                <w:rFonts w:ascii="Arial" w:hAnsi="Arial"/>
-              </w:rPr>
-              <w:t>working</w:t>
-            </w:r>
-            <w:proofErr w:type="spellEnd"/>
-            <w:r>
-              <w:rPr>
-                <w:rFonts w:ascii="Arial" w:hAnsi="Arial"/>
-              </w:rPr>
-              <w:t>,</w:t>
-            </w:r>
-          </w:p>
-          <w:p>
-            <w:pPr>
-              <w:rPr>
-                <w:rFonts w:ascii="Arial" w:hAnsi="Arial"/>
-              </w:rPr>
-            </w:pPr>
-            <w:r>
-              <w:rPr>
-                <w:rFonts w:ascii="Arial" w:hAnsi="Arial"/>
-              </w:rPr>
-              <w:t xml:space="preserve">Updated </w:t>
-            </w:r>
-            <w:proofErr w:type="spellStart"/>
-            <w:r>
-              <w:rPr>
-                <w:rFonts w:ascii="Arial" w:hAnsi="Arial"/>
-              </w:rPr>
-              <w:t>lastenheft</w:t>
-            </w:r>
-            <w:proofErr w:type="spellEnd"/>
-            <w:r>
-              <w:rPr>
-                <w:rFonts w:ascii="Arial" w:hAnsi="Arial"/>
-              </w:rPr>
-              <w:t xml:space="preserve">, </w:t>
-            </w:r>
-            <w:proofErr w:type="spellStart"/>
-            <w:r>
-              <w:rPr>
-                <w:rFonts w:ascii="Arial" w:hAnsi="Arial"/>
-              </w:rPr>
-              <w:t>pflichtenheft</w:t>
-            </w:r>
-            <w:proofErr w:type="spellEnd"/>
-            <w:r>
-              <w:rPr>
-                <w:rFonts w:ascii="Arial" w:hAnsi="Arial"/>
-              </w:rPr>
-              <w:t xml:space="preserve"> – Geschäftsprozesslandkarte </w:t>
+              <w:t>Quiz results working,</w:t>
+            </w:r>
+          </w:p>
+          <w:p>
+            <w:pPr>
+              <w:rPr>
+                <w:rFonts w:ascii="Arial" w:hAnsi="Arial"/>
+              </w:rPr>
+            </w:pPr>
+            <w:r>
+              <w:rPr>
+                <w:rFonts w:ascii="Arial" w:hAnsi="Arial"/>
+              </w:rPr>
+              <w:t xml:space="preserve">Updated lastenheft, pflichtenheft – Geschäftsprozesslandkarte </w:t>
             </w:r>
           </w:p>
         </w:tc>
@@ -5034,72 +4803,8 @@
               <w:rPr>
                 <w:rFonts w:ascii="Arial" w:hAnsi="Arial"/>
               </w:rPr>
-              <w:t xml:space="preserve">, </w:t>
-            </w:r>
-            <w:proofErr w:type="spellStart"/>
-            <w:r>
-              <w:rPr>
-                <w:rFonts w:ascii="Arial" w:hAnsi="Arial"/>
-              </w:rPr>
-              <w:t>fixed</w:t>
-            </w:r>
-            <w:proofErr w:type="spellEnd"/>
-            <w:r>
-              <w:rPr>
-                <w:rFonts w:ascii="Arial" w:hAnsi="Arial"/>
-              </w:rPr>
-              <w:t xml:space="preserve"> </w:t>
-            </w:r>
-            <w:proofErr w:type="spellStart"/>
-            <w:r>
-              <w:rPr>
-                <w:rFonts w:ascii="Arial" w:hAnsi="Arial"/>
-              </w:rPr>
-              <w:t>register</w:t>
-            </w:r>
-            <w:proofErr w:type="spellEnd"/>
-            <w:r>
-              <w:rPr>
-                <w:rFonts w:ascii="Arial" w:hAnsi="Arial"/>
-              </w:rPr>
-              <w:t xml:space="preserve">, </w:t>
-            </w:r>
-            <w:proofErr w:type="spellStart"/>
-            <w:r>
-              <w:rPr>
-                <w:rFonts w:ascii="Arial" w:hAnsi="Arial"/>
-              </w:rPr>
-              <w:t>started</w:t>
-            </w:r>
-            <w:proofErr w:type="spellEnd"/>
-            <w:r>
-              <w:rPr>
-                <w:rFonts w:ascii="Arial" w:hAnsi="Arial"/>
-              </w:rPr>
-              <w:t xml:space="preserve"> </w:t>
-            </w:r>
-            <w:proofErr w:type="spellStart"/>
-            <w:r>
-              <w:rPr>
-                <w:rFonts w:ascii="Arial" w:hAnsi="Arial"/>
-              </w:rPr>
-              <w:t>quiz</w:t>
-            </w:r>
-            <w:proofErr w:type="spellEnd"/>
-            <w:r>
-              <w:rPr>
-                <w:rFonts w:ascii="Arial" w:hAnsi="Arial"/>
-              </w:rPr>
-              <w:t xml:space="preserve"> </w:t>
-            </w:r>
-            <w:proofErr w:type="spellStart"/>
-            <w:r>
-              <w:rPr>
-                <w:rFonts w:ascii="Arial" w:hAnsi="Arial"/>
-              </w:rPr>
-              <w:t>component</w:t>
-            </w:r>
-            <w:proofErr w:type="spellEnd"/>
+              <w:t>, fixed register, started quiz component</w:t>
+            </w:r>
           </w:p>
         </w:tc>
         <w:tc>
@@ -5185,204 +4890,24 @@
             <w:pPr>
               <w:rPr>
                 <w:rFonts w:ascii="Arial" w:hAnsi="Arial"/>
-              </w:rPr>
-            </w:pPr>
-            <w:r>
-              <w:rPr>
-                <w:rFonts w:ascii="Arial" w:hAnsi="Arial"/>
-              </w:rPr>
-              <w:t xml:space="preserve">Kommentieren des Client-codes, </w:t>
-            </w:r>
-            <w:proofErr w:type="spellStart"/>
-            <w:r>
-              <w:rPr>
-                <w:rFonts w:ascii="Arial" w:hAnsi="Arial"/>
-              </w:rPr>
-              <w:t>quiz</w:t>
-            </w:r>
-            <w:proofErr w:type="spellEnd"/>
-            <w:r>
-              <w:rPr>
-                <w:rFonts w:ascii="Arial" w:hAnsi="Arial"/>
-              </w:rPr>
-              <w:t xml:space="preserve"> </w:t>
-            </w:r>
-            <w:proofErr w:type="spellStart"/>
-            <w:r>
-              <w:rPr>
-                <w:rFonts w:ascii="Arial" w:hAnsi="Arial"/>
-              </w:rPr>
-              <w:t>component</w:t>
-            </w:r>
-            <w:proofErr w:type="spellEnd"/>
-            <w:r>
-              <w:rPr>
-                <w:rFonts w:ascii="Arial" w:hAnsi="Arial"/>
-              </w:rPr>
-              <w:t xml:space="preserve"> 1st </w:t>
-            </w:r>
-            <w:proofErr w:type="spellStart"/>
-            <w:r>
-              <w:rPr>
-                <w:rFonts w:ascii="Arial" w:hAnsi="Arial"/>
-              </w:rPr>
-              <w:t>iteration</w:t>
-            </w:r>
-            <w:proofErr w:type="spellEnd"/>
-            <w:r>
-              <w:rPr>
-                <w:rFonts w:ascii="Arial" w:hAnsi="Arial"/>
-              </w:rPr>
-              <w:t xml:space="preserve">, </w:t>
-            </w:r>
-            <w:proofErr w:type="spellStart"/>
-            <w:r>
-              <w:rPr>
-                <w:rFonts w:ascii="Arial" w:hAnsi="Arial"/>
-              </w:rPr>
-              <w:t>fixed</w:t>
-            </w:r>
-            <w:proofErr w:type="spellEnd"/>
-            <w:r>
-              <w:rPr>
-                <w:rFonts w:ascii="Arial" w:hAnsi="Arial"/>
-              </w:rPr>
-              <w:t xml:space="preserve"> </w:t>
-            </w:r>
-            <w:proofErr w:type="spellStart"/>
-            <w:r>
-              <w:rPr>
-                <w:rFonts w:ascii="Arial" w:hAnsi="Arial"/>
-              </w:rPr>
-              <w:t>some</w:t>
-            </w:r>
-            <w:proofErr w:type="spellEnd"/>
-            <w:r>
-              <w:rPr>
-                <w:rFonts w:ascii="Arial" w:hAnsi="Arial"/>
-              </w:rPr>
-              <w:t xml:space="preserve"> </w:t>
-            </w:r>
-            <w:proofErr w:type="spellStart"/>
-            <w:r>
-              <w:rPr>
-                <w:rFonts w:ascii="Arial" w:hAnsi="Arial"/>
-              </w:rPr>
-              <w:t>connection</w:t>
-            </w:r>
-            <w:proofErr w:type="spellEnd"/>
-            <w:r>
-              <w:rPr>
-                <w:rFonts w:ascii="Arial" w:hAnsi="Arial"/>
-              </w:rPr>
-              <w:t xml:space="preserve"> </w:t>
-            </w:r>
-            <w:proofErr w:type="spellStart"/>
-            <w:r>
-              <w:rPr>
-                <w:rFonts w:ascii="Arial" w:hAnsi="Arial"/>
-              </w:rPr>
-              <w:t>issues</w:t>
-            </w:r>
-            <w:proofErr w:type="spellEnd"/>
-            <w:r>
-              <w:rPr>
-                <w:rFonts w:ascii="Arial" w:hAnsi="Arial"/>
-              </w:rPr>
-              <w:t xml:space="preserve"> </w:t>
-            </w:r>
-            <w:proofErr w:type="spellStart"/>
-            <w:r>
-              <w:rPr>
-                <w:rFonts w:ascii="Arial" w:hAnsi="Arial"/>
-              </w:rPr>
-              <w:t>between</w:t>
-            </w:r>
-            <w:proofErr w:type="spellEnd"/>
-            <w:r>
-              <w:rPr>
-                <w:rFonts w:ascii="Arial" w:hAnsi="Arial"/>
-              </w:rPr>
-              <w:t xml:space="preserve"> </w:t>
-            </w:r>
-            <w:proofErr w:type="spellStart"/>
-            <w:r>
-              <w:rPr>
-                <w:rFonts w:ascii="Arial" w:hAnsi="Arial"/>
-              </w:rPr>
-              <w:t>server</w:t>
-            </w:r>
-            <w:proofErr w:type="spellEnd"/>
-            <w:r>
-              <w:rPr>
-                <w:rFonts w:ascii="Arial" w:hAnsi="Arial"/>
-              </w:rPr>
-              <w:t xml:space="preserve"> </w:t>
-            </w:r>
-            <w:proofErr w:type="spellStart"/>
-            <w:r>
-              <w:rPr>
-                <w:rFonts w:ascii="Arial" w:hAnsi="Arial"/>
-              </w:rPr>
-              <w:t>and</w:t>
-            </w:r>
-            <w:proofErr w:type="spellEnd"/>
-            <w:r>
-              <w:rPr>
-                <w:rFonts w:ascii="Arial" w:hAnsi="Arial"/>
-              </w:rPr>
-              <w:t xml:space="preserve"> </w:t>
-            </w:r>
-            <w:proofErr w:type="spellStart"/>
-            <w:r>
-              <w:rPr>
-                <w:rFonts w:ascii="Arial" w:hAnsi="Arial"/>
-              </w:rPr>
-              <w:t>client</w:t>
-            </w:r>
-            <w:proofErr w:type="spellEnd"/>
-            <w:r>
-              <w:rPr>
-                <w:rFonts w:ascii="Arial" w:hAnsi="Arial"/>
-              </w:rPr>
-              <w:t xml:space="preserve">, </w:t>
-            </w:r>
-            <w:proofErr w:type="spellStart"/>
-            <w:r>
-              <w:rPr>
-                <w:rFonts w:ascii="Arial" w:hAnsi="Arial"/>
-              </w:rPr>
-              <w:t>fixed</w:t>
-            </w:r>
-            <w:proofErr w:type="spellEnd"/>
-            <w:r>
-              <w:rPr>
-                <w:rFonts w:ascii="Arial" w:hAnsi="Arial"/>
-              </w:rPr>
-              <w:t xml:space="preserve"> </w:t>
-            </w:r>
-            <w:proofErr w:type="spellStart"/>
-            <w:r>
-              <w:rPr>
-                <w:rFonts w:ascii="Arial" w:hAnsi="Arial"/>
-              </w:rPr>
-              <w:t>quiz</w:t>
-            </w:r>
-            <w:proofErr w:type="spellEnd"/>
-            <w:r>
-              <w:rPr>
-                <w:rFonts w:ascii="Arial" w:hAnsi="Arial"/>
-              </w:rPr>
-              <w:t xml:space="preserve"> </w:t>
-            </w:r>
-            <w:proofErr w:type="spellStart"/>
-            <w:r>
-              <w:rPr>
-                <w:rFonts w:ascii="Arial" w:hAnsi="Arial"/>
-              </w:rPr>
-              <w:t>results</w:t>
-            </w:r>
-            <w:proofErr w:type="spellEnd"/>
+                <w:lang w:val="en-US"/>
+              </w:rPr>
+            </w:pPr>
+            <w:r>
+              <w:rPr>
+                <w:rFonts w:ascii="Arial" w:hAnsi="Arial"/>
+                <w:lang w:val="en-US"/>
+              </w:rPr>
+              <w:t>Kommentieren des Client-</w:t>
+            </w:r>
+            <w:r>
+              <w:rPr>
+                <w:rFonts w:ascii="Arial" w:hAnsi="Arial"/>
+                <w:lang w:val="en-US"/>
+              </w:rPr>
+              <w:lastRenderedPageBreak/>
+              <w:t>codes, quiz component 1st iteration, fixed some connection issues between server and client, fixed quiz results</w:t>
+            </w:r>
           </w:p>
         </w:tc>
         <w:tc>
@@ -5399,6 +4924,7 @@
               <w:rPr>
                 <w:rFonts w:ascii="Arial" w:hAnsi="Arial"/>
               </w:rPr>
+              <w:lastRenderedPageBreak/>
               <w:t>7</w:t>
             </w:r>
           </w:p>
@@ -5496,7 +5022,6 @@
                 <w:rFonts w:ascii="Arial" w:hAnsi="Arial"/>
                 <w:lang w:val="en-US"/>
               </w:rPr>
-              <w:lastRenderedPageBreak/>
               <w:t xml:space="preserve">Tried to get application on mobile phone </w:t>
             </w:r>
           </w:p>
@@ -5583,63 +5108,7 @@
               <w:rPr>
                 <w:rFonts w:ascii="Arial" w:hAnsi="Arial"/>
               </w:rPr>
-              <w:t xml:space="preserve">Pflichtenheft, </w:t>
-            </w:r>
-            <w:proofErr w:type="spellStart"/>
-            <w:r>
-              <w:rPr>
-                <w:rFonts w:ascii="Arial" w:hAnsi="Arial"/>
-              </w:rPr>
-              <w:t>Testing</w:t>
-            </w:r>
-            <w:proofErr w:type="spellEnd"/>
-            <w:r>
-              <w:rPr>
-                <w:rFonts w:ascii="Arial" w:hAnsi="Arial"/>
-              </w:rPr>
-              <w:t xml:space="preserve"> </w:t>
-            </w:r>
-            <w:proofErr w:type="spellStart"/>
-            <w:r>
-              <w:rPr>
-                <w:rFonts w:ascii="Arial" w:hAnsi="Arial"/>
-              </w:rPr>
-              <w:t>of</w:t>
-            </w:r>
-            <w:proofErr w:type="spellEnd"/>
-            <w:r>
-              <w:rPr>
-                <w:rFonts w:ascii="Arial" w:hAnsi="Arial"/>
-              </w:rPr>
-              <w:t xml:space="preserve"> </w:t>
-            </w:r>
-            <w:proofErr w:type="spellStart"/>
-            <w:r>
-              <w:rPr>
-                <w:rFonts w:ascii="Arial" w:hAnsi="Arial"/>
-              </w:rPr>
-              <w:t>user</w:t>
-            </w:r>
-            <w:proofErr w:type="spellEnd"/>
-            <w:r>
-              <w:rPr>
-                <w:rFonts w:ascii="Arial" w:hAnsi="Arial"/>
-              </w:rPr>
-              <w:t xml:space="preserve"> </w:t>
-            </w:r>
-            <w:proofErr w:type="spellStart"/>
-            <w:r>
-              <w:rPr>
-                <w:rFonts w:ascii="Arial" w:hAnsi="Arial"/>
-              </w:rPr>
-              <w:t>login</w:t>
-            </w:r>
-            <w:proofErr w:type="spellEnd"/>
-            <w:r>
-              <w:rPr>
-                <w:rFonts w:ascii="Arial" w:hAnsi="Arial"/>
-              </w:rPr>
-              <w:t>, Statusbericht II</w:t>
+              <w:t>Pflichtenheft, Testing of user login, Statusbericht II</w:t>
             </w:r>
           </w:p>
         </w:tc>
@@ -5720,21 +5189,12 @@
                 <w:lang w:val="en-US"/>
               </w:rPr>
             </w:pPr>
-            <w:proofErr w:type="spellStart"/>
-            <w:r>
-              <w:rPr>
-                <w:rFonts w:ascii="Arial" w:hAnsi="Arial"/>
-                <w:lang w:val="en-US"/>
-              </w:rPr>
-              <w:t>Pflichtenheft</w:t>
-            </w:r>
-            <w:proofErr w:type="spellEnd"/>
-            <w:r>
-              <w:rPr>
-                <w:rFonts w:ascii="Arial" w:hAnsi="Arial"/>
-                <w:lang w:val="en-US"/>
-              </w:rPr>
-              <w:t>, finished login, logout, bug fixes i</w:t>
+            <w:r>
+              <w:rPr>
+                <w:rFonts w:ascii="Arial" w:hAnsi="Arial"/>
+                <w:lang w:val="en-US"/>
+              </w:rPr>
+              <w:t>Pflichtenheft, finished login, logout, bug fixes i</w:t>
             </w:r>
             <w:r>
               <w:rPr>
@@ -5789,57 +5249,85 @@
                 <w:lang w:val="en-US"/>
               </w:rPr>
               <w:t>Finished login</w:t>
+            </w:r>
+          </w:p>
+        </w:tc>
+      </w:tr>
+      <w:tr>
+        <w:tc>
+          <w:tcPr>
+            <w:tcW w:w="1549" w:type="dxa"/>
+          </w:tcPr>
+          <w:p>
+            <w:pPr>
+              <w:rPr>
+                <w:rFonts w:ascii="Arial" w:hAnsi="Arial"/>
+                <w:lang w:val="en-US"/>
+              </w:rPr>
+            </w:pPr>
+            <w:r>
+              <w:rPr>
+                <w:rFonts w:ascii="Arial" w:hAnsi="Arial"/>
+                <w:lang w:val="en-US"/>
+              </w:rPr>
+              <w:t>12.01</w:t>
+            </w:r>
+          </w:p>
+        </w:tc>
+        <w:tc>
+          <w:tcPr>
+            <w:tcW w:w="714" w:type="dxa"/>
+          </w:tcPr>
+          <w:p>
+            <w:pPr>
+              <w:rPr>
+                <w:rFonts w:ascii="Arial" w:hAnsi="Arial"/>
+                <w:lang w:val="en-US"/>
+              </w:rPr>
+            </w:pPr>
+            <w:r>
+              <w:rPr>
+                <w:rFonts w:ascii="Arial" w:hAnsi="Arial"/>
+                <w:lang w:val="en-US"/>
+              </w:rPr>
+              <w:t>8</w:t>
+            </w:r>
+          </w:p>
+        </w:tc>
+        <w:tc>
+          <w:tcPr>
+            <w:tcW w:w="3261" w:type="dxa"/>
+          </w:tcPr>
+          <w:p>
+            <w:pPr>
+              <w:rPr>
+                <w:rFonts w:ascii="Arial" w:hAnsi="Arial"/>
+                <w:lang w:val="en-US"/>
+              </w:rPr>
+            </w:pPr>
+            <w:r>
+              <w:rPr>
+                <w:rFonts w:ascii="Arial" w:hAnsi="Arial"/>
+                <w:lang w:val="en-US"/>
+              </w:rPr>
+              <w:t>Additional bug fixes, finished edit questions for client and server</w:t>
+            </w:r>
+            <w:r>
+              <w:rPr>
+                <w:rFonts w:ascii="Arial" w:hAnsi="Arial"/>
+                <w:lang w:val="en-US"/>
+              </w:rPr>
+              <w:t>, preparing presentation</w:t>
+            </w:r>
+            <w:r>
+              <w:rPr>
+                <w:rFonts w:ascii="Arial" w:hAnsi="Arial"/>
+                <w:lang w:val="en-US"/>
+              </w:rPr>
+              <w:t>, improvements to Pflichtenheft</w:t>
             </w:r>
             <w:bookmarkStart w:id="1" w:name="_GoBack"/>
             <w:bookmarkEnd w:id="1"/>
-          </w:p>
-        </w:tc>
-      </w:tr>
-      <w:tr>
-        <w:tc>
-          <w:tcPr>
-            <w:tcW w:w="1549" w:type="dxa"/>
-          </w:tcPr>
-          <w:p>
-            <w:pPr>
-              <w:rPr>
-                <w:rFonts w:ascii="Arial" w:hAnsi="Arial"/>
-                <w:lang w:val="en-US"/>
-              </w:rPr>
-            </w:pPr>
-            <w:r>
-              <w:rPr>
-                <w:rFonts w:ascii="Arial" w:hAnsi="Arial"/>
-                <w:lang w:val="en-US"/>
-              </w:rPr>
-              <w:t>12.01</w:t>
-            </w:r>
-          </w:p>
-        </w:tc>
-        <w:tc>
-          <w:tcPr>
-            <w:tcW w:w="714" w:type="dxa"/>
-          </w:tcPr>
-          <w:p>
-            <w:pPr>
-              <w:rPr>
-                <w:rFonts w:ascii="Arial" w:hAnsi="Arial"/>
-                <w:lang w:val="en-US"/>
-              </w:rPr>
-            </w:pPr>
-          </w:p>
-        </w:tc>
-        <w:tc>
-          <w:tcPr>
-            <w:tcW w:w="3261" w:type="dxa"/>
-          </w:tcPr>
-          <w:p>
-            <w:pPr>
-              <w:rPr>
-                <w:rFonts w:ascii="Arial" w:hAnsi="Arial"/>
-                <w:lang w:val="en-US"/>
-              </w:rPr>
-            </w:pPr>
           </w:p>
         </w:tc>
         <w:tc>
@@ -6324,7 +5812,6 @@
         <w:rPr>
           <w:rFonts w:ascii="Arial" w:hAnsi="Arial" w:cs="Arial"/>
         </w:rPr>
-        <w:lastRenderedPageBreak/>
         <w:t>4.4 Feedback an den Auftraggeber</w:t>
       </w:r>
     </w:p>
@@ -6479,7 +5966,7 @@
 </file>
 
 <file path=word/endnotes.xml><?xml version="1.0" encoding="utf-8"?>
-<w:endnotes xmlns:wpc="http://schemas.microsoft.com/office/word/2010/wordprocessingCanvas" xmlns:cx="http://schemas.microsoft.com/office/drawing/2014/chartex" xmlns:cx1="http://schemas.microsoft.com/office/drawing/2015/9/8/chartex" xmlns:cx2="http://schemas.microsoft.com/office/drawing/2015/10/21/chartex" xmlns:mc="http://schemas.openxmlformats.org/markup-compatibility/2006" xmlns:o="urn:schemas-microsoft-com:office:office" xmlns:r="http://schemas.openxmlformats.org/officeDocument/2006/relationships" xmlns:m="http://schemas.openxmlformats.org/officeDocument/2006/math" xmlns:v="urn:schemas-microsoft-com:vml" xmlns:wp14="http://schemas.microsoft.com/office/word/2010/wordprocessingDrawing" xmlns:wp="http://schemas.openxmlformats.org/drawingml/2006/wordprocessingDrawing" xmlns:w10="urn:schemas-microsoft-com:office:word" xmlns:w="http://schemas.openxmlformats.org/wordprocessingml/2006/main" xmlns:w14="http://schemas.microsoft.com/office/word/2010/wordml" xmlns:w15="http://schemas.microsoft.com/office/word/2012/wordml" xmlns:w16se="http://schemas.microsoft.com/office/word/2015/wordml/symex" xmlns:wpg="http://schemas.microsoft.com/office/word/2010/wordprocessingGroup" xmlns:wpi="http://schemas.microsoft.com/office/word/2010/wordprocessingInk" xmlns:wne="http://schemas.microsoft.com/office/word/2006/wordml" xmlns:wps="http://schemas.microsoft.com/office/word/2010/wordprocessingShape" mc:Ignorable="w14 w15 w16se wp14">
+<w:endnotes xmlns:wpc="http://schemas.microsoft.com/office/word/2010/wordprocessingCanvas" xmlns:cx="http://schemas.microsoft.com/office/drawing/2014/chartex" xmlns:cx1="http://schemas.microsoft.com/office/drawing/2015/9/8/chartex" xmlns:cx2="http://schemas.microsoft.com/office/drawing/2015/10/21/chartex" xmlns:cx3="http://schemas.microsoft.com/office/drawing/2016/5/9/chartex" xmlns:cx4="http://schemas.microsoft.com/office/drawing/2016/5/10/chartex" xmlns:cx5="http://schemas.microsoft.com/office/drawing/2016/5/11/chartex" xmlns:mc="http://schemas.openxmlformats.org/markup-compatibility/2006" xmlns:o="urn:schemas-microsoft-com:office:office" xmlns:r="http://schemas.openxmlformats.org/officeDocument/2006/relationships" xmlns:m="http://schemas.openxmlformats.org/officeDocument/2006/math" xmlns:v="urn:schemas-microsoft-com:vml" xmlns:wp14="http://schemas.microsoft.com/office/word/2010/wordprocessingDrawing" xmlns:wp="http://schemas.openxmlformats.org/drawingml/2006/wordprocessingDrawing" xmlns:w10="urn:schemas-microsoft-com:office:word" xmlns:w="http://schemas.openxmlformats.org/wordprocessingml/2006/main" xmlns:w14="http://schemas.microsoft.com/office/word/2010/wordml" xmlns:w15="http://schemas.microsoft.com/office/word/2012/wordml" xmlns:w16se="http://schemas.microsoft.com/office/word/2015/wordml/symex" xmlns:wpg="http://schemas.microsoft.com/office/word/2010/wordprocessingGroup" xmlns:wpi="http://schemas.microsoft.com/office/word/2010/wordprocessingInk" xmlns:wne="http://schemas.microsoft.com/office/word/2006/wordml" xmlns:wps="http://schemas.microsoft.com/office/word/2010/wordprocessingShape" mc:Ignorable="w14 w15 w16se wp14">
   <w:endnote w:type="separator" w:id="-1">
     <w:p>
       <w:r>
@@ -6498,7 +5985,7 @@
 </file>
 
 <file path=word/footer1.xml><?xml version="1.0" encoding="utf-8"?>
-<w:ftr xmlns:wpc="http://schemas.microsoft.com/office/word/2010/wordprocessingCanvas" xmlns:cx="http://schemas.microsoft.com/office/drawing/2014/chartex" xmlns:cx1="http://schemas.microsoft.com/office/drawing/2015/9/8/chartex" xmlns:cx2="http://schemas.microsoft.com/office/drawing/2015/10/21/chartex" xmlns:mc="http://schemas.openxmlformats.org/markup-compatibility/2006" xmlns:o="urn:schemas-microsoft-com:office:office" xmlns:r="http://schemas.openxmlformats.org/officeDocument/2006/relationships" xmlns:m="http://schemas.openxmlformats.org/officeDocument/2006/math" xmlns:v="urn:schemas-microsoft-com:vml" xmlns:wp14="http://schemas.microsoft.com/office/word/2010/wordprocessingDrawing" xmlns:wp="http://schemas.openxmlformats.org/drawingml/2006/wordprocessingDrawing" xmlns:w10="urn:schemas-microsoft-com:office:word" xmlns:w="http://schemas.openxmlformats.org/wordprocessingml/2006/main" xmlns:w14="http://schemas.microsoft.com/office/word/2010/wordml" xmlns:w15="http://schemas.microsoft.com/office/word/2012/wordml" xmlns:w16se="http://schemas.microsoft.com/office/word/2015/wordml/symex" xmlns:wpg="http://schemas.microsoft.com/office/word/2010/wordprocessingGroup" xmlns:wpi="http://schemas.microsoft.com/office/word/2010/wordprocessingInk" xmlns:wne="http://schemas.microsoft.com/office/word/2006/wordml" xmlns:wps="http://schemas.microsoft.com/office/word/2010/wordprocessingShape" mc:Ignorable="w14 w15 w16se wp14">
+<w:ftr xmlns:wpc="http://schemas.microsoft.com/office/word/2010/wordprocessingCanvas" xmlns:cx="http://schemas.microsoft.com/office/drawing/2014/chartex" xmlns:cx1="http://schemas.microsoft.com/office/drawing/2015/9/8/chartex" xmlns:cx2="http://schemas.microsoft.com/office/drawing/2015/10/21/chartex" xmlns:cx3="http://schemas.microsoft.com/office/drawing/2016/5/9/chartex" xmlns:cx4="http://schemas.microsoft.com/office/drawing/2016/5/10/chartex" xmlns:cx5="http://schemas.microsoft.com/office/drawing/2016/5/11/chartex" xmlns:mc="http://schemas.openxmlformats.org/markup-compatibility/2006" xmlns:o="urn:schemas-microsoft-com:office:office" xmlns:r="http://schemas.openxmlformats.org/officeDocument/2006/relationships" xmlns:m="http://schemas.openxmlformats.org/officeDocument/2006/math" xmlns:v="urn:schemas-microsoft-com:vml" xmlns:wp14="http://schemas.microsoft.com/office/word/2010/wordprocessingDrawing" xmlns:wp="http://schemas.openxmlformats.org/drawingml/2006/wordprocessingDrawing" xmlns:w10="urn:schemas-microsoft-com:office:word" xmlns:w="http://schemas.openxmlformats.org/wordprocessingml/2006/main" xmlns:w14="http://schemas.microsoft.com/office/word/2010/wordml" xmlns:w15="http://schemas.microsoft.com/office/word/2012/wordml" xmlns:w16se="http://schemas.microsoft.com/office/word/2015/wordml/symex" xmlns:wpg="http://schemas.microsoft.com/office/word/2010/wordprocessingGroup" xmlns:wpi="http://schemas.microsoft.com/office/word/2010/wordprocessingInk" xmlns:wne="http://schemas.microsoft.com/office/word/2006/wordml" xmlns:wps="http://schemas.microsoft.com/office/word/2010/wordprocessingShape" mc:Ignorable="w14 w15 w16se wp14">
   <w:sdt>
     <w:sdtPr>
       <w:id w:val="1448427938"/>
@@ -6544,7 +6031,7 @@
 </file>
 
 <file path=word/footnotes.xml><?xml version="1.0" encoding="utf-8"?>
-<w:footnotes xmlns:wpc="http://schemas.microsoft.com/office/word/2010/wordprocessingCanvas" xmlns:cx="http://schemas.microsoft.com/office/drawing/2014/chartex" xmlns:cx1="http://schemas.microsoft.com/office/drawing/2015/9/8/chartex" xmlns:cx2="http://schemas.microsoft.com/office/drawing/2015/10/21/chartex" xmlns:mc="http://schemas.openxmlformats.org/markup-compatibility/2006" xmlns:o="urn:schemas-microsoft-com:office:office" xmlns:r="http://schemas.openxmlformats.org/officeDocument/2006/relationships" xmlns:m="http://schemas.openxmlformats.org/officeDocument/2006/math" xmlns:v="urn:schemas-microsoft-com:vml" xmlns:wp14="http://schemas.microsoft.com/office/word/2010/wordprocessingDrawing" xmlns:wp="http://schemas.openxmlformats.org/drawingml/2006/wordprocessingDrawing" xmlns:w10="urn:schemas-microsoft-com:office:word" xmlns:w="http://schemas.openxmlformats.org/wordprocessingml/2006/main" xmlns:w14="http://schemas.microsoft.com/office/word/2010/wordml" xmlns:w15="http://schemas.microsoft.com/office/word/2012/wordml" xmlns:w16se="http://schemas.microsoft.com/office/word/2015/wordml/symex" xmlns:wpg="http://schemas.microsoft.com/office/word/2010/wordprocessingGroup" xmlns:wpi="http://schemas.microsoft.com/office/word/2010/wordprocessingInk" xmlns:wne="http://schemas.microsoft.com/office/word/2006/wordml" xmlns:wps="http://schemas.microsoft.com/office/word/2010/wordprocessingShape" mc:Ignorable="w14 w15 w16se wp14">
+<w:footnotes xmlns:wpc="http://schemas.microsoft.com/office/word/2010/wordprocessingCanvas" xmlns:cx="http://schemas.microsoft.com/office/drawing/2014/chartex" xmlns:cx1="http://schemas.microsoft.com/office/drawing/2015/9/8/chartex" xmlns:cx2="http://schemas.microsoft.com/office/drawing/2015/10/21/chartex" xmlns:cx3="http://schemas.microsoft.com/office/drawing/2016/5/9/chartex" xmlns:cx4="http://schemas.microsoft.com/office/drawing/2016/5/10/chartex" xmlns:cx5="http://schemas.microsoft.com/office/drawing/2016/5/11/chartex" xmlns:mc="http://schemas.openxmlformats.org/markup-compatibility/2006" xmlns:o="urn:schemas-microsoft-com:office:office" xmlns:r="http://schemas.openxmlformats.org/officeDocument/2006/relationships" xmlns:m="http://schemas.openxmlformats.org/officeDocument/2006/math" xmlns:v="urn:schemas-microsoft-com:vml" xmlns:wp14="http://schemas.microsoft.com/office/word/2010/wordprocessingDrawing" xmlns:wp="http://schemas.openxmlformats.org/drawingml/2006/wordprocessingDrawing" xmlns:w10="urn:schemas-microsoft-com:office:word" xmlns:w="http://schemas.openxmlformats.org/wordprocessingml/2006/main" xmlns:w14="http://schemas.microsoft.com/office/word/2010/wordml" xmlns:w15="http://schemas.microsoft.com/office/word/2012/wordml" xmlns:w16se="http://schemas.microsoft.com/office/word/2015/wordml/symex" xmlns:wpg="http://schemas.microsoft.com/office/word/2010/wordprocessingGroup" xmlns:wpi="http://schemas.microsoft.com/office/word/2010/wordprocessingInk" xmlns:wne="http://schemas.microsoft.com/office/word/2006/wordml" xmlns:wps="http://schemas.microsoft.com/office/word/2010/wordprocessingShape" mc:Ignorable="w14 w15 w16se wp14">
   <w:footnote w:type="separator" w:id="-1">
     <w:p>
       <w:r>
@@ -6563,7 +6050,7 @@
 </file>
 
 <file path=word/numbering.xml><?xml version="1.0" encoding="utf-8"?>
-<w:numbering xmlns:wpc="http://schemas.microsoft.com/office/word/2010/wordprocessingCanvas" xmlns:cx="http://schemas.microsoft.com/office/drawing/2014/chartex" xmlns:cx1="http://schemas.microsoft.com/office/drawing/2015/9/8/chartex" xmlns:cx2="http://schemas.microsoft.com/office/drawing/2015/10/21/chartex" xmlns:mc="http://schemas.openxmlformats.org/markup-compatibility/2006" xmlns:o="urn:schemas-microsoft-com:office:office" xmlns:r="http://schemas.openxmlformats.org/officeDocument/2006/relationships" xmlns:m="http://schemas.openxmlformats.org/officeDocument/2006/math" xmlns:v="urn:schemas-microsoft-com:vml" xmlns:wp14="http://schemas.microsoft.com/office/word/2010/wordprocessingDrawing" xmlns:wp="http://schemas.openxmlformats.org/drawingml/2006/wordprocessingDrawing" xmlns:w10="urn:schemas-microsoft-com:office:word" xmlns:w="http://schemas.openxmlformats.org/wordprocessingml/2006/main" xmlns:w14="http://schemas.microsoft.com/office/word/2010/wordml" xmlns:w15="http://schemas.microsoft.com/office/word/2012/wordml" xmlns:w16se="http://schemas.microsoft.com/office/word/2015/wordml/symex" xmlns:wpg="http://schemas.microsoft.com/office/word/2010/wordprocessingGroup" xmlns:wpi="http://schemas.microsoft.com/office/word/2010/wordprocessingInk" xmlns:wne="http://schemas.microsoft.com/office/word/2006/wordml" xmlns:wps="http://schemas.microsoft.com/office/word/2010/wordprocessingShape" mc:Ignorable="w14 w15 w16se wp14">
+<w:numbering xmlns:wpc="http://schemas.microsoft.com/office/word/2010/wordprocessingCanvas" xmlns:cx="http://schemas.microsoft.com/office/drawing/2014/chartex" xmlns:cx1="http://schemas.microsoft.com/office/drawing/2015/9/8/chartex" xmlns:cx2="http://schemas.microsoft.com/office/drawing/2015/10/21/chartex" xmlns:cx3="http://schemas.microsoft.com/office/drawing/2016/5/9/chartex" xmlns:cx4="http://schemas.microsoft.com/office/drawing/2016/5/10/chartex" xmlns:cx5="http://schemas.microsoft.com/office/drawing/2016/5/11/chartex" xmlns:mc="http://schemas.openxmlformats.org/markup-compatibility/2006" xmlns:o="urn:schemas-microsoft-com:office:office" xmlns:r="http://schemas.openxmlformats.org/officeDocument/2006/relationships" xmlns:m="http://schemas.openxmlformats.org/officeDocument/2006/math" xmlns:v="urn:schemas-microsoft-com:vml" xmlns:wp14="http://schemas.microsoft.com/office/word/2010/wordprocessingDrawing" xmlns:wp="http://schemas.openxmlformats.org/drawingml/2006/wordprocessingDrawing" xmlns:w10="urn:schemas-microsoft-com:office:word" xmlns:w="http://schemas.openxmlformats.org/wordprocessingml/2006/main" xmlns:w14="http://schemas.microsoft.com/office/word/2010/wordml" xmlns:w15="http://schemas.microsoft.com/office/word/2012/wordml" xmlns:w16se="http://schemas.microsoft.com/office/word/2015/wordml/symex" xmlns:wpg="http://schemas.microsoft.com/office/word/2010/wordprocessingGroup" xmlns:wpi="http://schemas.microsoft.com/office/word/2010/wordprocessingInk" xmlns:wne="http://schemas.microsoft.com/office/word/2006/wordml" xmlns:wps="http://schemas.microsoft.com/office/word/2010/wordprocessingShape" mc:Ignorable="w14 w15 w16se wp14">
   <w:abstractNum w:abstractNumId="0" w15:restartNumberingAfterBreak="0">
     <w:nsid w:val="03BC69A2"/>
     <w:multiLevelType w:val="hybridMultilevel"/>
@@ -7623,7 +7110,7 @@
       </w:pPr>
     </w:pPrDefault>
   </w:docDefaults>
-  <w:latentStyles w:defLockedState="0" w:defUIPriority="99" w:defSemiHidden="0" w:defUnhideWhenUsed="0" w:defQFormat="0" w:count="372">
+  <w:latentStyles w:defLockedState="0" w:defUIPriority="99" w:defSemiHidden="0" w:defUnhideWhenUsed="0" w:defQFormat="0" w:count="374">
     <w:lsdException w:name="Normal" w:uiPriority="0" w:qFormat="1"/>
     <w:lsdException w:name="heading 1" w:uiPriority="9" w:qFormat="1"/>
     <w:lsdException w:name="heading 2" w:semiHidden="1" w:uiPriority="9" w:unhideWhenUsed="1" w:qFormat="1"/>
@@ -7996,6 +7483,8 @@
     <w:lsdException w:name="List Table 6 Colorful Accent 6" w:uiPriority="51"/>
     <w:lsdException w:name="List Table 7 Colorful Accent 6" w:uiPriority="52"/>
     <w:lsdException w:name="Mention" w:semiHidden="1" w:unhideWhenUsed="1"/>
+    <w:lsdException w:name="Smart Hyperlink" w:semiHidden="1" w:unhideWhenUsed="1"/>
+    <w:lsdException w:name="Hashtag" w:semiHidden="1" w:unhideWhenUsed="1"/>
   </w:latentStyles>
   <w:style w:type="paragraph" w:default="1" w:styleId="Standard">
     <w:name w:val="Normal"/>

</xml_diff>